<commit_message>
Completamento TP e TCS
</commit_message>
<xml_diff>
--- a/Semilavorati/SDD_KawaiiComix.docx
+++ b/Semilavorati/SDD_KawaiiComix.docx
@@ -80,40 +80,43 @@
           <w:szCs w:val="32"/>
         </w:rPr>
       </w:pPr>
-      <w:proofErr w:type="spellStart"/>
       <w:r>
         <w:rPr>
           <w:sz w:val="32"/>
           <w:szCs w:val="32"/>
         </w:rPr>
-        <w:t>KawaiiComix</w:t>
-      </w:r>
-      <w:proofErr w:type="spellEnd"/>
-    </w:p>
-    <w:p>
-      <w:pPr>
-        <w:jc w:val="right"/>
+        <w:t>Kawaii</w:t>
+      </w:r>
+      <w:r>
         <w:rPr>
           <w:sz w:val="32"/>
           <w:szCs w:val="32"/>
         </w:rPr>
-      </w:pPr>
+        <w:t xml:space="preserve"> </w:t>
+      </w:r>
       <w:r>
         <w:rPr>
           <w:sz w:val="32"/>
           <w:szCs w:val="32"/>
         </w:rPr>
-        <w:t xml:space="preserve">System Design </w:t>
-      </w:r>
-      <w:proofErr w:type="spellStart"/>
-      <w:r>
+        <w:t>Comix</w:t>
+      </w:r>
+    </w:p>
+    <w:p>
+      <w:pPr>
+        <w:jc w:val="right"/>
         <w:rPr>
           <w:sz w:val="32"/>
           <w:szCs w:val="32"/>
         </w:rPr>
-        <w:t>Document</w:t>
-      </w:r>
-      <w:proofErr w:type="spellEnd"/>
+      </w:pPr>
+      <w:r>
+        <w:rPr>
+          <w:sz w:val="32"/>
+          <w:szCs w:val="32"/>
+        </w:rPr>
+        <w:t>System Design Document</w:t>
+      </w:r>
     </w:p>
     <w:p>
       <w:pPr>
@@ -873,7 +876,6 @@
           <w:szCs w:val="28"/>
         </w:rPr>
       </w:pPr>
-      <w:proofErr w:type="spellStart"/>
       <w:r>
         <w:rPr>
           <w:b/>
@@ -881,17 +883,7 @@
           <w:sz w:val="28"/>
           <w:szCs w:val="28"/>
         </w:rPr>
-        <w:t>Revision</w:t>
-      </w:r>
-      <w:proofErr w:type="spellEnd"/>
-      <w:r>
-        <w:rPr>
-          <w:b/>
-          <w:bCs/>
-          <w:sz w:val="28"/>
-          <w:szCs w:val="28"/>
-        </w:rPr>
-        <w:t xml:space="preserve"> History</w:t>
+        <w:t>Revision History</w:t>
       </w:r>
     </w:p>
     <w:tbl>
@@ -3385,21 +3377,10 @@
           <w:sz w:val="24"/>
           <w:szCs w:val="24"/>
         </w:rPr>
-        <w:t xml:space="preserve">1.2.3 Criteri di </w:t>
-      </w:r>
-      <w:proofErr w:type="spellStart"/>
-      <w:r>
-        <w:rPr>
-          <w:i/>
-          <w:iCs/>
-          <w:sz w:val="24"/>
-          <w:szCs w:val="24"/>
-        </w:rPr>
-        <w:t>supportabilità</w:t>
+        <w:t>1.2.3 Criteri di supportabilità</w:t>
       </w:r>
       <w:bookmarkEnd w:id="10"/>
       <w:bookmarkEnd w:id="11"/>
-      <w:proofErr w:type="spellEnd"/>
     </w:p>
     <w:p>
       <w:pPr>
@@ -3431,19 +3412,8 @@
           <w:sz w:val="24"/>
           <w:szCs w:val="24"/>
         </w:rPr>
-        <w:t>Three-</w:t>
-      </w:r>
-      <w:proofErr w:type="spellStart"/>
-      <w:r>
-        <w:rPr>
-          <w:b/>
-          <w:bCs/>
-          <w:sz w:val="24"/>
-          <w:szCs w:val="24"/>
-        </w:rPr>
-        <w:t>Tier</w:t>
-      </w:r>
-      <w:proofErr w:type="spellEnd"/>
+        <w:t>Three-Tier</w:t>
+      </w:r>
     </w:p>
     <w:p>
       <w:pPr>
@@ -3479,17 +3449,8 @@
           <w:sz w:val="24"/>
           <w:szCs w:val="24"/>
         </w:rPr>
-        <w:t>’architettura Three-</w:t>
-      </w:r>
-      <w:proofErr w:type="spellStart"/>
-      <w:r>
-        <w:rPr>
-          <w:sz w:val="24"/>
-          <w:szCs w:val="24"/>
-        </w:rPr>
-        <w:t>Tier</w:t>
-      </w:r>
-      <w:proofErr w:type="spellEnd"/>
+        <w:t>’architettura Three-Tier</w:t>
+      </w:r>
       <w:r>
         <w:rPr>
           <w:sz w:val="24"/>
@@ -3503,79 +3464,7 @@
           <w:color w:val="161616"/>
           <w:shd w:val="clear" w:color="auto" w:fill="FFFFFF"/>
         </w:rPr>
-        <w:t xml:space="preserve">che organizza le applicazioni in tre </w:t>
-      </w:r>
-      <w:proofErr w:type="spellStart"/>
-      <w:r>
-        <w:rPr>
-          <w:rFonts w:ascii="IBM Plex Sans" w:hAnsi="IBM Plex Sans"/>
-          <w:color w:val="161616"/>
-          <w:shd w:val="clear" w:color="auto" w:fill="FFFFFF"/>
-        </w:rPr>
-        <w:t>tier</w:t>
-      </w:r>
-      <w:proofErr w:type="spellEnd"/>
-      <w:r>
-        <w:rPr>
-          <w:rFonts w:ascii="IBM Plex Sans" w:hAnsi="IBM Plex Sans"/>
-          <w:color w:val="161616"/>
-          <w:shd w:val="clear" w:color="auto" w:fill="FFFFFF"/>
-        </w:rPr>
-        <w:t xml:space="preserve"> di calcolo logici e fisici: il </w:t>
-      </w:r>
-      <w:proofErr w:type="spellStart"/>
-      <w:r>
-        <w:rPr>
-          <w:rFonts w:ascii="IBM Plex Sans" w:hAnsi="IBM Plex Sans"/>
-          <w:color w:val="161616"/>
-          <w:shd w:val="clear" w:color="auto" w:fill="FFFFFF"/>
-        </w:rPr>
-        <w:t>tier</w:t>
-      </w:r>
-      <w:proofErr w:type="spellEnd"/>
-      <w:r>
-        <w:rPr>
-          <w:rFonts w:ascii="IBM Plex Sans" w:hAnsi="IBM Plex Sans"/>
-          <w:color w:val="161616"/>
-          <w:shd w:val="clear" w:color="auto" w:fill="FFFFFF"/>
-        </w:rPr>
-        <w:t xml:space="preserve"> presentazione, o interfaccia utente, il </w:t>
-      </w:r>
-      <w:proofErr w:type="spellStart"/>
-      <w:r>
-        <w:rPr>
-          <w:rFonts w:ascii="IBM Plex Sans" w:hAnsi="IBM Plex Sans"/>
-          <w:color w:val="161616"/>
-          <w:shd w:val="clear" w:color="auto" w:fill="FFFFFF"/>
-        </w:rPr>
-        <w:t>tier</w:t>
-      </w:r>
-      <w:proofErr w:type="spellEnd"/>
-      <w:r>
-        <w:rPr>
-          <w:rFonts w:ascii="IBM Plex Sans" w:hAnsi="IBM Plex Sans"/>
-          <w:color w:val="161616"/>
-          <w:shd w:val="clear" w:color="auto" w:fill="FFFFFF"/>
-        </w:rPr>
-        <w:t xml:space="preserve"> applicazione, dove i dati vengono elaborati, e il </w:t>
-      </w:r>
-      <w:proofErr w:type="spellStart"/>
-      <w:r>
-        <w:rPr>
-          <w:rFonts w:ascii="IBM Plex Sans" w:hAnsi="IBM Plex Sans"/>
-          <w:color w:val="161616"/>
-          <w:shd w:val="clear" w:color="auto" w:fill="FFFFFF"/>
-        </w:rPr>
-        <w:t>tier</w:t>
-      </w:r>
-      <w:proofErr w:type="spellEnd"/>
-      <w:r>
-        <w:rPr>
-          <w:rFonts w:ascii="IBM Plex Sans" w:hAnsi="IBM Plex Sans"/>
-          <w:color w:val="161616"/>
-          <w:shd w:val="clear" w:color="auto" w:fill="FFFFFF"/>
-        </w:rPr>
-        <w:t xml:space="preserve"> dati, dove i dati associati all'applicazione vengono memorizzati e gestiti.</w:t>
+        <w:t>che organizza le applicazioni in tre tier di calcolo logici e fisici: il tier presentazione, o interfaccia utente, il tier applicazione, dove i dati vengono elaborati, e il tier dati, dove i dati associati all'applicazione vengono memorizzati e gestiti.</w:t>
       </w:r>
     </w:p>
     <w:p>
@@ -3647,39 +3536,14 @@
           <w:sz w:val="24"/>
           <w:szCs w:val="24"/>
         </w:rPr>
-        <w:t>dell’architettura Three-</w:t>
-      </w:r>
-      <w:proofErr w:type="spellStart"/>
-      <w:r>
-        <w:rPr>
-          <w:sz w:val="24"/>
-          <w:szCs w:val="24"/>
-        </w:rPr>
-        <w:t>Tier</w:t>
-      </w:r>
-      <w:proofErr w:type="spellEnd"/>
-      <w:r>
-        <w:rPr>
-          <w:sz w:val="24"/>
-          <w:szCs w:val="24"/>
-        </w:rPr>
-        <w:t xml:space="preserve"> e da una certa componente di paradigma </w:t>
-      </w:r>
-      <w:proofErr w:type="spellStart"/>
-      <w:r>
-        <w:rPr>
-          <w:sz w:val="24"/>
-          <w:szCs w:val="24"/>
-        </w:rPr>
-        <w:t>object-oriented</w:t>
-      </w:r>
-      <w:proofErr w:type="spellEnd"/>
-      <w:r>
-        <w:rPr>
-          <w:sz w:val="24"/>
-          <w:szCs w:val="24"/>
-        </w:rPr>
-        <w:t xml:space="preserve">. </w:t>
+        <w:t>dell’architettura Three-Tier</w:t>
+      </w:r>
+      <w:r>
+        <w:rPr>
+          <w:sz w:val="24"/>
+          <w:szCs w:val="24"/>
+        </w:rPr>
+        <w:t xml:space="preserve"> e da una certa componente di paradigma object-oriented. </w:t>
       </w:r>
     </w:p>
     <w:p>
@@ -4054,7 +3918,6 @@
         </w:rPr>
         <w:t xml:space="preserve">Il sistema risulta principalmente suddiviso in tre </w:t>
       </w:r>
-      <w:proofErr w:type="spellStart"/>
       <w:r>
         <w:rPr>
           <w:sz w:val="24"/>
@@ -4062,7 +3925,6 @@
         </w:rPr>
         <w:t>tier</w:t>
       </w:r>
-      <w:proofErr w:type="spellEnd"/>
       <w:r>
         <w:rPr>
           <w:sz w:val="24"/>
@@ -4089,17 +3951,8 @@
           <w:sz w:val="24"/>
           <w:szCs w:val="24"/>
         </w:rPr>
-        <w:t xml:space="preserve">Business </w:t>
-      </w:r>
-      <w:proofErr w:type="spellStart"/>
-      <w:r>
-        <w:rPr>
-          <w:sz w:val="24"/>
-          <w:szCs w:val="24"/>
-        </w:rPr>
-        <w:t>Logic</w:t>
-      </w:r>
-      <w:proofErr w:type="spellEnd"/>
+        <w:t>Business Logic</w:t>
+      </w:r>
       <w:r>
         <w:rPr>
           <w:sz w:val="24"/>
@@ -4126,17 +3979,8 @@
           <w:sz w:val="24"/>
           <w:szCs w:val="24"/>
         </w:rPr>
-        <w:t>ll’architettura Three-</w:t>
-      </w:r>
-      <w:proofErr w:type="spellStart"/>
-      <w:r>
-        <w:rPr>
-          <w:sz w:val="24"/>
-          <w:szCs w:val="24"/>
-        </w:rPr>
-        <w:t>Tier</w:t>
-      </w:r>
-      <w:proofErr w:type="spellEnd"/>
+        <w:t>ll’architettura Three-Tier</w:t>
+      </w:r>
       <w:r>
         <w:rPr>
           <w:sz w:val="24"/>
@@ -4159,23 +4003,7 @@
           <w:sz w:val="24"/>
           <w:szCs w:val="24"/>
         </w:rPr>
-        <w:t xml:space="preserve">Ognuno di questi </w:t>
-      </w:r>
-      <w:proofErr w:type="spellStart"/>
-      <w:r>
-        <w:rPr>
-          <w:sz w:val="24"/>
-          <w:szCs w:val="24"/>
-        </w:rPr>
-        <w:t>layer</w:t>
-      </w:r>
-      <w:proofErr w:type="spellEnd"/>
-      <w:r>
-        <w:rPr>
-          <w:sz w:val="24"/>
-          <w:szCs w:val="24"/>
-        </w:rPr>
-        <w:t xml:space="preserve"> è formato da uno o più sottosistemi generalmente caratterizzati da una forte coesione ma debolmente accoppiati tra loro.</w:t>
+        <w:t>Ognuno di questi layer è formato da uno o più sottosistemi generalmente caratterizzati da una forte coesione ma debolmente accoppiati tra loro.</w:t>
       </w:r>
     </w:p>
     <w:p>
@@ -4192,23 +4020,7 @@
           <w:sz w:val="24"/>
           <w:szCs w:val="24"/>
         </w:rPr>
-        <w:t xml:space="preserve">Il seguente diagramma UML mostra un </w:t>
-      </w:r>
-      <w:proofErr w:type="spellStart"/>
-      <w:r>
-        <w:rPr>
-          <w:sz w:val="24"/>
-          <w:szCs w:val="24"/>
-        </w:rPr>
-        <w:t>overview</w:t>
-      </w:r>
-      <w:proofErr w:type="spellEnd"/>
-      <w:r>
-        <w:rPr>
-          <w:sz w:val="24"/>
-          <w:szCs w:val="24"/>
-        </w:rPr>
-        <w:t xml:space="preserve"> dei sottosistemi e delle loro relazioni:</w:t>
+        <w:t>Il seguente diagramma UML mostra un overview dei sottosistemi e delle loro relazioni:</w:t>
       </w:r>
     </w:p>
     <w:p>
@@ -4290,7 +4102,6 @@
           <w:szCs w:val="24"/>
         </w:rPr>
       </w:pPr>
-      <w:proofErr w:type="spellStart"/>
       <w:r>
         <w:rPr>
           <w:b/>
@@ -4299,17 +4110,7 @@
           <w:szCs w:val="24"/>
         </w:rPr>
         <w:lastRenderedPageBreak/>
-        <w:t>View</w:t>
-      </w:r>
-      <w:proofErr w:type="spellEnd"/>
-      <w:r>
-        <w:rPr>
-          <w:b/>
-          <w:bCs/>
-          <w:sz w:val="24"/>
-          <w:szCs w:val="24"/>
-        </w:rPr>
-        <w:t xml:space="preserve">: </w:t>
+        <w:t xml:space="preserve">View: </w:t>
       </w:r>
       <w:r>
         <w:rPr>
@@ -4333,7 +4134,6 @@
           <w:szCs w:val="24"/>
         </w:rPr>
       </w:pPr>
-      <w:proofErr w:type="spellStart"/>
       <w:r>
         <w:rPr>
           <w:b/>
@@ -4341,17 +4141,7 @@
           <w:sz w:val="24"/>
           <w:szCs w:val="24"/>
         </w:rPr>
-        <w:t>AcquistoManagement</w:t>
-      </w:r>
-      <w:proofErr w:type="spellEnd"/>
-      <w:r>
-        <w:rPr>
-          <w:b/>
-          <w:bCs/>
-          <w:sz w:val="24"/>
-          <w:szCs w:val="24"/>
-        </w:rPr>
-        <w:t xml:space="preserve">: </w:t>
+        <w:t xml:space="preserve">AcquistoManagement: </w:t>
       </w:r>
       <w:r>
         <w:rPr>
@@ -4375,7 +4165,6 @@
           <w:szCs w:val="24"/>
         </w:rPr>
       </w:pPr>
-      <w:proofErr w:type="spellStart"/>
       <w:r>
         <w:rPr>
           <w:b/>
@@ -4383,17 +4172,7 @@
           <w:sz w:val="24"/>
           <w:szCs w:val="24"/>
         </w:rPr>
-        <w:t>UtenteManagement</w:t>
-      </w:r>
-      <w:proofErr w:type="spellEnd"/>
-      <w:r>
-        <w:rPr>
-          <w:b/>
-          <w:bCs/>
-          <w:sz w:val="24"/>
-          <w:szCs w:val="24"/>
-        </w:rPr>
-        <w:t xml:space="preserve">: </w:t>
+        <w:t xml:space="preserve">UtenteManagement: </w:t>
       </w:r>
       <w:r>
         <w:rPr>
@@ -4417,7 +4196,6 @@
           <w:szCs w:val="24"/>
         </w:rPr>
       </w:pPr>
-      <w:proofErr w:type="spellStart"/>
       <w:r>
         <w:rPr>
           <w:b/>
@@ -4425,17 +4203,7 @@
           <w:sz w:val="24"/>
           <w:szCs w:val="24"/>
         </w:rPr>
-        <w:t>CatalogoManagement</w:t>
-      </w:r>
-      <w:proofErr w:type="spellEnd"/>
-      <w:r>
-        <w:rPr>
-          <w:b/>
-          <w:bCs/>
-          <w:sz w:val="24"/>
-          <w:szCs w:val="24"/>
-        </w:rPr>
-        <w:t xml:space="preserve">: </w:t>
+        <w:t xml:space="preserve">CatalogoManagement: </w:t>
       </w:r>
       <w:r>
         <w:rPr>
@@ -4566,39 +4334,7 @@
           <w:sz w:val="24"/>
           <w:szCs w:val="24"/>
         </w:rPr>
-        <w:t xml:space="preserve">La comunicazione tra il Browser, sulla </w:t>
-      </w:r>
-      <w:proofErr w:type="spellStart"/>
-      <w:r>
-        <w:rPr>
-          <w:sz w:val="24"/>
-          <w:szCs w:val="24"/>
-        </w:rPr>
-        <w:t>ClientMachine</w:t>
-      </w:r>
-      <w:proofErr w:type="spellEnd"/>
-      <w:r>
-        <w:rPr>
-          <w:sz w:val="24"/>
-          <w:szCs w:val="24"/>
-        </w:rPr>
-        <w:t xml:space="preserve">, e il sistema, sulla </w:t>
-      </w:r>
-      <w:proofErr w:type="spellStart"/>
-      <w:r>
-        <w:rPr>
-          <w:sz w:val="24"/>
-          <w:szCs w:val="24"/>
-        </w:rPr>
-        <w:t>HostMachine</w:t>
-      </w:r>
-      <w:proofErr w:type="spellEnd"/>
-      <w:r>
-        <w:rPr>
-          <w:sz w:val="24"/>
-          <w:szCs w:val="24"/>
-        </w:rPr>
-        <w:t>, avviene attraverso richieste e risposte HTTP.</w:t>
+        <w:t>La comunicazione tra il Browser, sulla ClientMachine, e il sistema, sulla HostMachine, avviene attraverso richieste e risposte HTTP.</w:t>
       </w:r>
     </w:p>
     <w:p>
@@ -4616,23 +4352,7 @@
           <w:sz w:val="24"/>
           <w:szCs w:val="24"/>
         </w:rPr>
-        <w:t xml:space="preserve">Il deployment del sistema, impacchettato in un file war, viene fatto su di un server Apache Tomcat installato sulla </w:t>
-      </w:r>
-      <w:proofErr w:type="spellStart"/>
-      <w:r>
-        <w:rPr>
-          <w:sz w:val="24"/>
-          <w:szCs w:val="24"/>
-        </w:rPr>
-        <w:t>HostMachine</w:t>
-      </w:r>
-      <w:proofErr w:type="spellEnd"/>
-      <w:r>
-        <w:rPr>
-          <w:sz w:val="24"/>
-          <w:szCs w:val="24"/>
-        </w:rPr>
-        <w:t>, che comunica con il DBMS attraverso un driver JDBC.</w:t>
+        <w:t>Il deployment del sistema, impacchettato in un file war, viene fatto su di un server Apache Tomcat installato sulla HostMachine, che comunica con il DBMS attraverso un driver JDBC.</w:t>
       </w:r>
     </w:p>
     <w:p>
@@ -5046,13 +4766,8 @@
             <w:pPr>
               <w:cnfStyle w:val="000000100000" w:firstRow="0" w:lastRow="0" w:firstColumn="0" w:lastColumn="0" w:oddVBand="0" w:evenVBand="0" w:oddHBand="1" w:evenHBand="0" w:firstRowFirstColumn="0" w:firstRowLastColumn="0" w:lastRowFirstColumn="0" w:lastRowLastColumn="0"/>
             </w:pPr>
-            <w:proofErr w:type="spellStart"/>
-            <w:r>
-              <w:t>signup</w:t>
-            </w:r>
-            <w:proofErr w:type="spellEnd"/>
-            <w:r>
-              <w:t>()</w:t>
+            <w:r>
+              <w:t>signup()</w:t>
             </w:r>
           </w:p>
         </w:tc>
@@ -5080,26 +4795,16 @@
             <w:pPr>
               <w:cnfStyle w:val="000000100000" w:firstRow="0" w:lastRow="0" w:firstColumn="0" w:lastColumn="0" w:oddVBand="0" w:evenVBand="0" w:oddHBand="1" w:evenHBand="0" w:firstRowFirstColumn="0" w:firstRowLastColumn="0" w:lastRowFirstColumn="0" w:lastRowLastColumn="0"/>
             </w:pPr>
-            <w:proofErr w:type="spellStart"/>
-            <w:r>
-              <w:t>mostraDatiPersonali</w:t>
-            </w:r>
-            <w:proofErr w:type="spellEnd"/>
-            <w:r>
-              <w:t>()</w:t>
+            <w:r>
+              <w:t>mostraDatiPersonali()</w:t>
             </w:r>
           </w:p>
           <w:p>
             <w:pPr>
               <w:cnfStyle w:val="000000100000" w:firstRow="0" w:lastRow="0" w:firstColumn="0" w:lastColumn="0" w:oddVBand="0" w:evenVBand="0" w:oddHBand="1" w:evenHBand="0" w:firstRowFirstColumn="0" w:firstRowLastColumn="0" w:lastRowFirstColumn="0" w:lastRowLastColumn="0"/>
             </w:pPr>
-            <w:proofErr w:type="spellStart"/>
-            <w:r>
-              <w:t>modificaDatiPersonali</w:t>
-            </w:r>
-            <w:proofErr w:type="spellEnd"/>
-            <w:r>
-              <w:t>()</w:t>
+            <w:r>
+              <w:t>modificaDatiPersonali()</w:t>
             </w:r>
           </w:p>
         </w:tc>
@@ -5179,52 +4884,32 @@
             <w:pPr>
               <w:cnfStyle w:val="000000000000" w:firstRow="0" w:lastRow="0" w:firstColumn="0" w:lastColumn="0" w:oddVBand="0" w:evenVBand="0" w:oddHBand="0" w:evenHBand="0" w:firstRowFirstColumn="0" w:firstRowLastColumn="0" w:lastRowFirstColumn="0" w:lastRowLastColumn="0"/>
             </w:pPr>
-            <w:proofErr w:type="spellStart"/>
-            <w:r>
-              <w:t>aggiungiAlCarrello</w:t>
-            </w:r>
-            <w:proofErr w:type="spellEnd"/>
-            <w:r>
-              <w:t>()</w:t>
+            <w:r>
+              <w:t>aggiungiAlCarrello()</w:t>
             </w:r>
           </w:p>
           <w:p>
             <w:pPr>
               <w:cnfStyle w:val="000000000000" w:firstRow="0" w:lastRow="0" w:firstColumn="0" w:lastColumn="0" w:oddVBand="0" w:evenVBand="0" w:oddHBand="0" w:evenHBand="0" w:firstRowFirstColumn="0" w:firstRowLastColumn="0" w:lastRowFirstColumn="0" w:lastRowLastColumn="0"/>
             </w:pPr>
-            <w:proofErr w:type="spellStart"/>
-            <w:r>
-              <w:t>rimuoviProdottoCarrello</w:t>
-            </w:r>
-            <w:proofErr w:type="spellEnd"/>
-            <w:r>
-              <w:t>()</w:t>
+            <w:r>
+              <w:t>rimuoviProdottoCarrello()</w:t>
             </w:r>
           </w:p>
           <w:p>
             <w:pPr>
               <w:cnfStyle w:val="000000000000" w:firstRow="0" w:lastRow="0" w:firstColumn="0" w:lastColumn="0" w:oddVBand="0" w:evenVBand="0" w:oddHBand="0" w:evenHBand="0" w:firstRowFirstColumn="0" w:firstRowLastColumn="0" w:lastRowFirstColumn="0" w:lastRowLastColumn="0"/>
             </w:pPr>
-            <w:proofErr w:type="spellStart"/>
-            <w:r>
-              <w:t>visualizzaCarrello</w:t>
-            </w:r>
-            <w:proofErr w:type="spellEnd"/>
-            <w:r>
-              <w:t>()</w:t>
+            <w:r>
+              <w:t>visualizzaCarrello()</w:t>
             </w:r>
           </w:p>
           <w:p>
             <w:pPr>
               <w:cnfStyle w:val="000000000000" w:firstRow="0" w:lastRow="0" w:firstColumn="0" w:lastColumn="0" w:oddVBand="0" w:evenVBand="0" w:oddHBand="0" w:evenHBand="0" w:firstRowFirstColumn="0" w:firstRowLastColumn="0" w:lastRowFirstColumn="0" w:lastRowLastColumn="0"/>
             </w:pPr>
-            <w:proofErr w:type="spellStart"/>
-            <w:r>
-              <w:t>modificaQuantitaProdotto</w:t>
-            </w:r>
-            <w:proofErr w:type="spellEnd"/>
-            <w:r>
-              <w:t>()</w:t>
+            <w:r>
+              <w:t>modificaQuantitaProdotto()</w:t>
             </w:r>
           </w:p>
           <w:p>
@@ -5295,26 +4980,16 @@
             <w:pPr>
               <w:cnfStyle w:val="000000100000" w:firstRow="0" w:lastRow="0" w:firstColumn="0" w:lastColumn="0" w:oddVBand="0" w:evenVBand="0" w:oddHBand="1" w:evenHBand="0" w:firstRowFirstColumn="0" w:firstRowLastColumn="0" w:lastRowFirstColumn="0" w:lastRowLastColumn="0"/>
             </w:pPr>
-            <w:proofErr w:type="spellStart"/>
-            <w:r>
-              <w:t>visualizzaOrdini</w:t>
-            </w:r>
-            <w:proofErr w:type="spellEnd"/>
-            <w:r>
-              <w:t>()</w:t>
+            <w:r>
+              <w:t>visualizzaOrdini()</w:t>
             </w:r>
           </w:p>
           <w:p>
             <w:pPr>
               <w:cnfStyle w:val="000000100000" w:firstRow="0" w:lastRow="0" w:firstColumn="0" w:lastColumn="0" w:oddVBand="0" w:evenVBand="0" w:oddHBand="1" w:evenHBand="0" w:firstRowFirstColumn="0" w:firstRowLastColumn="0" w:lastRowFirstColumn="0" w:lastRowLastColumn="0"/>
             </w:pPr>
-            <w:proofErr w:type="spellStart"/>
-            <w:r>
-              <w:t>creaOrdine</w:t>
-            </w:r>
-            <w:proofErr w:type="spellEnd"/>
-            <w:r>
-              <w:t>()</w:t>
+            <w:r>
+              <w:t>creaOrdine()</w:t>
             </w:r>
           </w:p>
         </w:tc>
@@ -5336,39 +5011,24 @@
             <w:pPr>
               <w:cnfStyle w:val="000000100000" w:firstRow="0" w:lastRow="0" w:firstColumn="0" w:lastColumn="0" w:oddVBand="0" w:evenVBand="0" w:oddHBand="1" w:evenHBand="0" w:firstRowFirstColumn="0" w:firstRowLastColumn="0" w:lastRowFirstColumn="0" w:lastRowLastColumn="0"/>
             </w:pPr>
-            <w:proofErr w:type="spellStart"/>
-            <w:r>
-              <w:t>visualizzaOrdini</w:t>
-            </w:r>
-            <w:proofErr w:type="spellEnd"/>
-            <w:r>
-              <w:t>()</w:t>
+            <w:r>
+              <w:t>visualizzaOrdini()</w:t>
             </w:r>
           </w:p>
           <w:p>
             <w:pPr>
               <w:cnfStyle w:val="000000100000" w:firstRow="0" w:lastRow="0" w:firstColumn="0" w:lastColumn="0" w:oddVBand="0" w:evenVBand="0" w:oddHBand="1" w:evenHBand="0" w:firstRowFirstColumn="0" w:firstRowLastColumn="0" w:lastRowFirstColumn="0" w:lastRowLastColumn="0"/>
             </w:pPr>
-            <w:proofErr w:type="spellStart"/>
-            <w:r>
-              <w:t>filtraOrdini</w:t>
-            </w:r>
-            <w:proofErr w:type="spellEnd"/>
-            <w:r>
-              <w:t>()</w:t>
+            <w:r>
+              <w:t>filtraOrdini()</w:t>
             </w:r>
           </w:p>
           <w:p>
             <w:pPr>
               <w:cnfStyle w:val="000000100000" w:firstRow="0" w:lastRow="0" w:firstColumn="0" w:lastColumn="0" w:oddVBand="0" w:evenVBand="0" w:oddHBand="1" w:evenHBand="0" w:firstRowFirstColumn="0" w:firstRowLastColumn="0" w:lastRowFirstColumn="0" w:lastRowLastColumn="0"/>
             </w:pPr>
-            <w:proofErr w:type="spellStart"/>
-            <w:r>
-              <w:t>aggiornaStatoOrdine</w:t>
-            </w:r>
-            <w:proofErr w:type="spellEnd"/>
-            <w:r>
-              <w:t>()</w:t>
+            <w:r>
+              <w:t>aggiornaStatoOrdine()</w:t>
             </w:r>
           </w:p>
         </w:tc>
@@ -5393,13 +5053,8 @@
             <w:pPr>
               <w:cnfStyle w:val="000000000000" w:firstRow="0" w:lastRow="0" w:firstColumn="0" w:lastColumn="0" w:oddVBand="0" w:evenVBand="0" w:oddHBand="0" w:evenHBand="0" w:firstRowFirstColumn="0" w:firstRowLastColumn="0" w:lastRowFirstColumn="0" w:lastRowLastColumn="0"/>
             </w:pPr>
-            <w:proofErr w:type="spellStart"/>
-            <w:r>
-              <w:t>visualizzaProdotto</w:t>
-            </w:r>
-            <w:proofErr w:type="spellEnd"/>
-            <w:r>
-              <w:t>()</w:t>
+            <w:r>
+              <w:t>visualizzaProdotto()</w:t>
             </w:r>
           </w:p>
         </w:tc>
@@ -5411,13 +5066,8 @@
             <w:pPr>
               <w:cnfStyle w:val="000000000000" w:firstRow="0" w:lastRow="0" w:firstColumn="0" w:lastColumn="0" w:oddVBand="0" w:evenVBand="0" w:oddHBand="0" w:evenHBand="0" w:firstRowFirstColumn="0" w:firstRowLastColumn="0" w:lastRowFirstColumn="0" w:lastRowLastColumn="0"/>
             </w:pPr>
-            <w:proofErr w:type="spellStart"/>
-            <w:r>
-              <w:t>visualizzaProdotto</w:t>
-            </w:r>
-            <w:proofErr w:type="spellEnd"/>
-            <w:r>
-              <w:t>()</w:t>
+            <w:r>
+              <w:t>visualizzaProdotto()</w:t>
             </w:r>
           </w:p>
         </w:tc>
@@ -5429,26 +5079,16 @@
             <w:pPr>
               <w:cnfStyle w:val="000000000000" w:firstRow="0" w:lastRow="0" w:firstColumn="0" w:lastColumn="0" w:oddVBand="0" w:evenVBand="0" w:oddHBand="0" w:evenHBand="0" w:firstRowFirstColumn="0" w:firstRowLastColumn="0" w:lastRowFirstColumn="0" w:lastRowLastColumn="0"/>
             </w:pPr>
-            <w:proofErr w:type="spellStart"/>
-            <w:r>
-              <w:t>visualizzaProdotto</w:t>
-            </w:r>
-            <w:proofErr w:type="spellEnd"/>
-            <w:r>
-              <w:t>()</w:t>
+            <w:r>
+              <w:t>visualizzaProdotto()</w:t>
             </w:r>
           </w:p>
           <w:p>
             <w:pPr>
               <w:cnfStyle w:val="000000000000" w:firstRow="0" w:lastRow="0" w:firstColumn="0" w:lastColumn="0" w:oddVBand="0" w:evenVBand="0" w:oddHBand="0" w:evenHBand="0" w:firstRowFirstColumn="0" w:firstRowLastColumn="0" w:lastRowFirstColumn="0" w:lastRowLastColumn="0"/>
             </w:pPr>
-            <w:proofErr w:type="spellStart"/>
-            <w:r>
-              <w:t>modificaProdotto</w:t>
-            </w:r>
-            <w:proofErr w:type="spellEnd"/>
-            <w:r>
-              <w:t>()</w:t>
+            <w:r>
+              <w:t>modificaProdotto()</w:t>
             </w:r>
           </w:p>
         </w:tc>
@@ -5486,39 +5126,24 @@
             <w:pPr>
               <w:cnfStyle w:val="000000100000" w:firstRow="0" w:lastRow="0" w:firstColumn="0" w:lastColumn="0" w:oddVBand="0" w:evenVBand="0" w:oddHBand="1" w:evenHBand="0" w:firstRowFirstColumn="0" w:firstRowLastColumn="0" w:lastRowFirstColumn="0" w:lastRowLastColumn="0"/>
             </w:pPr>
-            <w:proofErr w:type="spellStart"/>
-            <w:r>
-              <w:t>visualizzaProdotti</w:t>
-            </w:r>
-            <w:proofErr w:type="spellEnd"/>
-            <w:r>
-              <w:t>()</w:t>
+            <w:r>
+              <w:t>visualizzaProdotti()</w:t>
             </w:r>
           </w:p>
           <w:p>
             <w:pPr>
               <w:cnfStyle w:val="000000100000" w:firstRow="0" w:lastRow="0" w:firstColumn="0" w:lastColumn="0" w:oddVBand="0" w:evenVBand="0" w:oddHBand="1" w:evenHBand="0" w:firstRowFirstColumn="0" w:firstRowLastColumn="0" w:lastRowFirstColumn="0" w:lastRowLastColumn="0"/>
             </w:pPr>
-            <w:proofErr w:type="spellStart"/>
-            <w:r>
-              <w:t>filtraProdotti</w:t>
-            </w:r>
-            <w:proofErr w:type="spellEnd"/>
-            <w:r>
-              <w:t>()</w:t>
+            <w:r>
+              <w:t>filtraProdotti()</w:t>
             </w:r>
           </w:p>
           <w:p>
             <w:pPr>
               <w:cnfStyle w:val="000000100000" w:firstRow="0" w:lastRow="0" w:firstColumn="0" w:lastColumn="0" w:oddVBand="0" w:evenVBand="0" w:oddHBand="1" w:evenHBand="0" w:firstRowFirstColumn="0" w:firstRowLastColumn="0" w:lastRowFirstColumn="0" w:lastRowLastColumn="0"/>
             </w:pPr>
-            <w:proofErr w:type="spellStart"/>
-            <w:r>
-              <w:t>cercaProdotti</w:t>
-            </w:r>
-            <w:proofErr w:type="spellEnd"/>
-            <w:r>
-              <w:t>()</w:t>
+            <w:r>
+              <w:t>cercaProdotti()</w:t>
             </w:r>
           </w:p>
         </w:tc>
@@ -5530,39 +5155,24 @@
             <w:pPr>
               <w:cnfStyle w:val="000000100000" w:firstRow="0" w:lastRow="0" w:firstColumn="0" w:lastColumn="0" w:oddVBand="0" w:evenVBand="0" w:oddHBand="1" w:evenHBand="0" w:firstRowFirstColumn="0" w:firstRowLastColumn="0" w:lastRowFirstColumn="0" w:lastRowLastColumn="0"/>
             </w:pPr>
-            <w:proofErr w:type="spellStart"/>
-            <w:r>
-              <w:t>visualizzaProdotti</w:t>
-            </w:r>
-            <w:proofErr w:type="spellEnd"/>
-            <w:r>
-              <w:t>()</w:t>
+            <w:r>
+              <w:t>visualizzaProdotti()</w:t>
             </w:r>
           </w:p>
           <w:p>
             <w:pPr>
               <w:cnfStyle w:val="000000100000" w:firstRow="0" w:lastRow="0" w:firstColumn="0" w:lastColumn="0" w:oddVBand="0" w:evenVBand="0" w:oddHBand="1" w:evenHBand="0" w:firstRowFirstColumn="0" w:firstRowLastColumn="0" w:lastRowFirstColumn="0" w:lastRowLastColumn="0"/>
             </w:pPr>
-            <w:proofErr w:type="spellStart"/>
-            <w:r>
-              <w:t>filtraProdotti</w:t>
-            </w:r>
-            <w:proofErr w:type="spellEnd"/>
-            <w:r>
-              <w:t>()</w:t>
+            <w:r>
+              <w:t>filtraProdotti()</w:t>
             </w:r>
           </w:p>
           <w:p>
             <w:pPr>
               <w:cnfStyle w:val="000000100000" w:firstRow="0" w:lastRow="0" w:firstColumn="0" w:lastColumn="0" w:oddVBand="0" w:evenVBand="0" w:oddHBand="1" w:evenHBand="0" w:firstRowFirstColumn="0" w:firstRowLastColumn="0" w:lastRowFirstColumn="0" w:lastRowLastColumn="0"/>
             </w:pPr>
-            <w:proofErr w:type="spellStart"/>
-            <w:r>
-              <w:t>cercaProdotti</w:t>
-            </w:r>
-            <w:proofErr w:type="spellEnd"/>
-            <w:r>
-              <w:t>()</w:t>
+            <w:r>
+              <w:t>cercaProdotti()</w:t>
             </w:r>
           </w:p>
         </w:tc>
@@ -5574,26 +5184,16 @@
             <w:pPr>
               <w:cnfStyle w:val="000000100000" w:firstRow="0" w:lastRow="0" w:firstColumn="0" w:lastColumn="0" w:oddVBand="0" w:evenVBand="0" w:oddHBand="1" w:evenHBand="0" w:firstRowFirstColumn="0" w:firstRowLastColumn="0" w:lastRowFirstColumn="0" w:lastRowLastColumn="0"/>
             </w:pPr>
-            <w:proofErr w:type="spellStart"/>
-            <w:r>
-              <w:t>aggiungiProdotto</w:t>
-            </w:r>
-            <w:proofErr w:type="spellEnd"/>
-            <w:r>
-              <w:t>()</w:t>
+            <w:r>
+              <w:t>aggiungiProdotto()</w:t>
             </w:r>
           </w:p>
           <w:p>
             <w:pPr>
               <w:cnfStyle w:val="000000100000" w:firstRow="0" w:lastRow="0" w:firstColumn="0" w:lastColumn="0" w:oddVBand="0" w:evenVBand="0" w:oddHBand="1" w:evenHBand="0" w:firstRowFirstColumn="0" w:firstRowLastColumn="0" w:lastRowFirstColumn="0" w:lastRowLastColumn="0"/>
             </w:pPr>
-            <w:proofErr w:type="spellStart"/>
-            <w:r>
-              <w:t>rimuoviProdotto</w:t>
-            </w:r>
-            <w:proofErr w:type="spellEnd"/>
-            <w:r>
-              <w:t>()</w:t>
+            <w:r>
+              <w:t>rimuoviProdotto()</w:t>
             </w:r>
           </w:p>
           <w:p>
@@ -5653,39 +5253,7 @@
           <w:sz w:val="24"/>
           <w:szCs w:val="24"/>
         </w:rPr>
-        <w:t>Il controllo globale del software è di tipo event-</w:t>
-      </w:r>
-      <w:proofErr w:type="spellStart"/>
-      <w:r>
-        <w:rPr>
-          <w:sz w:val="24"/>
-          <w:szCs w:val="24"/>
-        </w:rPr>
-        <w:t>based</w:t>
-      </w:r>
-      <w:proofErr w:type="spellEnd"/>
-      <w:r>
-        <w:rPr>
-          <w:sz w:val="24"/>
-          <w:szCs w:val="24"/>
-        </w:rPr>
-        <w:t xml:space="preserve">. Essendo un applicazione web, sarà il Web Server ad occuparsi dello smistamento delle varie richieste HTTP verso delle apposite </w:t>
-      </w:r>
-      <w:proofErr w:type="spellStart"/>
-      <w:r>
-        <w:rPr>
-          <w:sz w:val="24"/>
-          <w:szCs w:val="24"/>
-        </w:rPr>
-        <w:t>Servlet</w:t>
-      </w:r>
-      <w:proofErr w:type="spellEnd"/>
-      <w:r>
-        <w:rPr>
-          <w:sz w:val="24"/>
-          <w:szCs w:val="24"/>
-        </w:rPr>
-        <w:t xml:space="preserve"> che si occuperanno di gestire la richiesta, interagire con le altre componenti del sistema ed elaborare una risposta.</w:t>
+        <w:t>Il controllo globale del software è di tipo event-based. Essendo un applicazione web, sarà il Web Server ad occuparsi dello smistamento delle varie richieste HTTP verso delle apposite Servlet che si occuperanno di gestire la richiesta, interagire con le altre componenti del sistema ed elaborare una risposta.</w:t>
       </w:r>
     </w:p>
     <w:p>
@@ -5728,7 +5296,6 @@
         </w:rPr>
         <w:t xml:space="preserve">Le </w:t>
       </w:r>
-      <w:proofErr w:type="spellStart"/>
       <w:r>
         <w:rPr>
           <w:i/>
@@ -5736,29 +5303,8 @@
           <w:sz w:val="24"/>
           <w:szCs w:val="24"/>
         </w:rPr>
-        <w:t>boundary</w:t>
-      </w:r>
-      <w:proofErr w:type="spellEnd"/>
-      <w:r>
-        <w:rPr>
-          <w:i/>
-          <w:iCs/>
-          <w:sz w:val="24"/>
-          <w:szCs w:val="24"/>
-        </w:rPr>
-        <w:t xml:space="preserve"> </w:t>
-      </w:r>
-      <w:proofErr w:type="spellStart"/>
-      <w:r>
-        <w:rPr>
-          <w:i/>
-          <w:iCs/>
-          <w:sz w:val="24"/>
-          <w:szCs w:val="24"/>
-        </w:rPr>
-        <w:t>condition</w:t>
-      </w:r>
-      <w:proofErr w:type="spellEnd"/>
+        <w:t>boundary condition</w:t>
+      </w:r>
       <w:r>
         <w:rPr>
           <w:sz w:val="24"/>
@@ -5924,8 +5470,12 @@
       </w:pPr>
     </w:p>
     <w:sectPr>
-      <w:headerReference w:type="default" r:id="rId11"/>
-      <w:footerReference w:type="default" r:id="rId12"/>
+      <w:headerReference w:type="even" r:id="rId11"/>
+      <w:headerReference w:type="default" r:id="rId12"/>
+      <w:footerReference w:type="even" r:id="rId13"/>
+      <w:footerReference w:type="default" r:id="rId14"/>
+      <w:headerReference w:type="first" r:id="rId15"/>
+      <w:footerReference w:type="first" r:id="rId16"/>
       <w:pgSz w:w="11906" w:h="16838"/>
       <w:pgMar w:top="1417" w:right="1134" w:bottom="1134" w:left="1134" w:header="708" w:footer="708" w:gutter="0"/>
       <w:cols w:space="708"/>
@@ -5962,6 +5512,16 @@
 </file>
 
 <file path=word/footer1.xml><?xml version="1.0" encoding="utf-8"?>
+<w:ftr xmlns:wpc="http://schemas.microsoft.com/office/word/2010/wordprocessingCanvas" xmlns:cx="http://schemas.microsoft.com/office/drawing/2014/chartex" xmlns:cx1="http://schemas.microsoft.com/office/drawing/2015/9/8/chartex" xmlns:cx2="http://schemas.microsoft.com/office/drawing/2015/10/21/chartex" xmlns:cx3="http://schemas.microsoft.com/office/drawing/2016/5/9/chartex" xmlns:cx4="http://schemas.microsoft.com/office/drawing/2016/5/10/chartex" xmlns:cx5="http://schemas.microsoft.com/office/drawing/2016/5/11/chartex" xmlns:cx6="http://schemas.microsoft.com/office/drawing/2016/5/12/chartex" xmlns:cx7="http://schemas.microsoft.com/office/drawing/2016/5/13/chartex" xmlns:cx8="http://schemas.microsoft.com/office/drawing/2016/5/14/chartex" xmlns:mc="http://schemas.openxmlformats.org/markup-compatibility/2006" xmlns:aink="http://schemas.microsoft.com/office/drawing/2016/ink" xmlns:am3d="http://schemas.microsoft.com/office/drawing/2017/model3d" xmlns:o="urn:schemas-microsoft-com:office:office" xmlns:oel="http://schemas.microsoft.com/office/2019/extlst" xmlns:r="http://schemas.openxmlformats.org/officeDocument/2006/relationships" xmlns:m="http://schemas.openxmlformats.org/officeDocument/2006/math" xmlns:v="urn:schemas-microsoft-com:vml" xmlns:wp14="http://schemas.microsoft.com/office/word/2010/wordprocessingDrawing" xmlns:wp="http://schemas.openxmlformats.org/drawingml/2006/wordprocessingDrawing" xmlns:w10="urn:schemas-microsoft-com:office:word" xmlns:w="http://schemas.openxmlformats.org/wordprocessingml/2006/main" xmlns:w14="http://schemas.microsoft.com/office/word/2010/wordml" xmlns:w15="http://schemas.microsoft.com/office/word/2012/wordml" xmlns:w16cex="http://schemas.microsoft.com/office/word/2018/wordml/cex" xmlns:w16cid="http://schemas.microsoft.com/office/word/2016/wordml/cid" xmlns:w16="http://schemas.microsoft.com/office/word/2018/wordml" xmlns:w16sdtdh="http://schemas.microsoft.com/office/word/2020/wordml/sdtdatahash" xmlns:w16se="http://schemas.microsoft.com/office/word/2015/wordml/symex" xmlns:wpg="http://schemas.microsoft.com/office/word/2010/wordprocessingGroup" xmlns:wpi="http://schemas.microsoft.com/office/word/2010/wordprocessingInk" xmlns:wne="http://schemas.microsoft.com/office/word/2006/wordml" xmlns:wps="http://schemas.microsoft.com/office/word/2010/wordprocessingShape" mc:Ignorable="w14 w15 w16se w16cid w16 w16cex w16sdtdh wp14">
+  <w:p>
+    <w:pPr>
+      <w:pStyle w:val="Pidipagina"/>
+    </w:pPr>
+  </w:p>
+</w:ftr>
+</file>
+
+<file path=word/footer2.xml><?xml version="1.0" encoding="utf-8"?>
 <w:ftr xmlns:wpc="http://schemas.microsoft.com/office/word/2010/wordprocessingCanvas" xmlns:cx="http://schemas.microsoft.com/office/drawing/2014/chartex" xmlns:cx1="http://schemas.microsoft.com/office/drawing/2015/9/8/chartex" xmlns:cx2="http://schemas.microsoft.com/office/drawing/2015/10/21/chartex" xmlns:cx3="http://schemas.microsoft.com/office/drawing/2016/5/9/chartex" xmlns:cx4="http://schemas.microsoft.com/office/drawing/2016/5/10/chartex" xmlns:cx5="http://schemas.microsoft.com/office/drawing/2016/5/11/chartex" xmlns:cx6="http://schemas.microsoft.com/office/drawing/2016/5/12/chartex" xmlns:cx7="http://schemas.microsoft.com/office/drawing/2016/5/13/chartex" xmlns:cx8="http://schemas.microsoft.com/office/drawing/2016/5/14/chartex" xmlns:mc="http://schemas.openxmlformats.org/markup-compatibility/2006" xmlns:aink="http://schemas.microsoft.com/office/drawing/2016/ink" xmlns:am3d="http://schemas.microsoft.com/office/drawing/2017/model3d" xmlns:o="urn:schemas-microsoft-com:office:office" xmlns:oel="http://schemas.microsoft.com/office/2019/extlst" xmlns:r="http://schemas.openxmlformats.org/officeDocument/2006/relationships" xmlns:m="http://schemas.openxmlformats.org/officeDocument/2006/math" xmlns:v="urn:schemas-microsoft-com:vml" xmlns:wp14="http://schemas.microsoft.com/office/word/2010/wordprocessingDrawing" xmlns:wp="http://schemas.openxmlformats.org/drawingml/2006/wordprocessingDrawing" xmlns:w10="urn:schemas-microsoft-com:office:word" xmlns:w="http://schemas.openxmlformats.org/wordprocessingml/2006/main" xmlns:w14="http://schemas.microsoft.com/office/word/2010/wordml" xmlns:w15="http://schemas.microsoft.com/office/word/2012/wordml" xmlns:w16cex="http://schemas.microsoft.com/office/word/2018/wordml/cex" xmlns:w16cid="http://schemas.microsoft.com/office/word/2016/wordml/cid" xmlns:w16="http://schemas.microsoft.com/office/word/2018/wordml" xmlns:w16sdtdh="http://schemas.microsoft.com/office/word/2020/wordml/sdtdatahash" xmlns:w16se="http://schemas.microsoft.com/office/word/2015/wordml/symex" xmlns:wpg="http://schemas.microsoft.com/office/word/2010/wordprocessingGroup" xmlns:wpi="http://schemas.microsoft.com/office/word/2010/wordprocessingInk" xmlns:wne="http://schemas.microsoft.com/office/word/2006/wordml" xmlns:wps="http://schemas.microsoft.com/office/word/2010/wordprocessingShape" mc:Ignorable="w14 w15 w16se w16cid w16 w16cex w16sdtdh wp14">
   <w:tbl>
     <w:tblPr>
@@ -6073,6 +5633,16 @@
 </w:ftr>
 </file>
 
+<file path=word/footer3.xml><?xml version="1.0" encoding="utf-8"?>
+<w:ftr xmlns:wpc="http://schemas.microsoft.com/office/word/2010/wordprocessingCanvas" xmlns:cx="http://schemas.microsoft.com/office/drawing/2014/chartex" xmlns:cx1="http://schemas.microsoft.com/office/drawing/2015/9/8/chartex" xmlns:cx2="http://schemas.microsoft.com/office/drawing/2015/10/21/chartex" xmlns:cx3="http://schemas.microsoft.com/office/drawing/2016/5/9/chartex" xmlns:cx4="http://schemas.microsoft.com/office/drawing/2016/5/10/chartex" xmlns:cx5="http://schemas.microsoft.com/office/drawing/2016/5/11/chartex" xmlns:cx6="http://schemas.microsoft.com/office/drawing/2016/5/12/chartex" xmlns:cx7="http://schemas.microsoft.com/office/drawing/2016/5/13/chartex" xmlns:cx8="http://schemas.microsoft.com/office/drawing/2016/5/14/chartex" xmlns:mc="http://schemas.openxmlformats.org/markup-compatibility/2006" xmlns:aink="http://schemas.microsoft.com/office/drawing/2016/ink" xmlns:am3d="http://schemas.microsoft.com/office/drawing/2017/model3d" xmlns:o="urn:schemas-microsoft-com:office:office" xmlns:oel="http://schemas.microsoft.com/office/2019/extlst" xmlns:r="http://schemas.openxmlformats.org/officeDocument/2006/relationships" xmlns:m="http://schemas.openxmlformats.org/officeDocument/2006/math" xmlns:v="urn:schemas-microsoft-com:vml" xmlns:wp14="http://schemas.microsoft.com/office/word/2010/wordprocessingDrawing" xmlns:wp="http://schemas.openxmlformats.org/drawingml/2006/wordprocessingDrawing" xmlns:w10="urn:schemas-microsoft-com:office:word" xmlns:w="http://schemas.openxmlformats.org/wordprocessingml/2006/main" xmlns:w14="http://schemas.microsoft.com/office/word/2010/wordml" xmlns:w15="http://schemas.microsoft.com/office/word/2012/wordml" xmlns:w16cex="http://schemas.microsoft.com/office/word/2018/wordml/cex" xmlns:w16cid="http://schemas.microsoft.com/office/word/2016/wordml/cid" xmlns:w16="http://schemas.microsoft.com/office/word/2018/wordml" xmlns:w16sdtdh="http://schemas.microsoft.com/office/word/2020/wordml/sdtdatahash" xmlns:w16se="http://schemas.microsoft.com/office/word/2015/wordml/symex" xmlns:wpg="http://schemas.microsoft.com/office/word/2010/wordprocessingGroup" xmlns:wpi="http://schemas.microsoft.com/office/word/2010/wordprocessingInk" xmlns:wne="http://schemas.microsoft.com/office/word/2006/wordml" xmlns:wps="http://schemas.microsoft.com/office/word/2010/wordprocessingShape" mc:Ignorable="w14 w15 w16se w16cid w16 w16cex w16sdtdh wp14">
+  <w:p>
+    <w:pPr>
+      <w:pStyle w:val="Pidipagina"/>
+    </w:pPr>
+  </w:p>
+</w:ftr>
+</file>
+
 <file path=word/footnotes.xml><?xml version="1.0" encoding="utf-8"?>
 <w:footnotes xmlns:wpc="http://schemas.microsoft.com/office/word/2010/wordprocessingCanvas" xmlns:cx="http://schemas.microsoft.com/office/drawing/2014/chartex" xmlns:cx1="http://schemas.microsoft.com/office/drawing/2015/9/8/chartex" xmlns:cx2="http://schemas.microsoft.com/office/drawing/2015/10/21/chartex" xmlns:cx3="http://schemas.microsoft.com/office/drawing/2016/5/9/chartex" xmlns:cx4="http://schemas.microsoft.com/office/drawing/2016/5/10/chartex" xmlns:cx5="http://schemas.microsoft.com/office/drawing/2016/5/11/chartex" xmlns:cx6="http://schemas.microsoft.com/office/drawing/2016/5/12/chartex" xmlns:cx7="http://schemas.microsoft.com/office/drawing/2016/5/13/chartex" xmlns:cx8="http://schemas.microsoft.com/office/drawing/2016/5/14/chartex" xmlns:mc="http://schemas.openxmlformats.org/markup-compatibility/2006" xmlns:aink="http://schemas.microsoft.com/office/drawing/2016/ink" xmlns:am3d="http://schemas.microsoft.com/office/drawing/2017/model3d" xmlns:o="urn:schemas-microsoft-com:office:office" xmlns:oel="http://schemas.microsoft.com/office/2019/extlst" xmlns:r="http://schemas.openxmlformats.org/officeDocument/2006/relationships" xmlns:m="http://schemas.openxmlformats.org/officeDocument/2006/math" xmlns:v="urn:schemas-microsoft-com:vml" xmlns:wp14="http://schemas.microsoft.com/office/word/2010/wordprocessingDrawing" xmlns:wp="http://schemas.openxmlformats.org/drawingml/2006/wordprocessingDrawing" xmlns:w10="urn:schemas-microsoft-com:office:word" xmlns:w="http://schemas.openxmlformats.org/wordprocessingml/2006/main" xmlns:w14="http://schemas.microsoft.com/office/word/2010/wordml" xmlns:w15="http://schemas.microsoft.com/office/word/2012/wordml" xmlns:w16cex="http://schemas.microsoft.com/office/word/2018/wordml/cex" xmlns:w16cid="http://schemas.microsoft.com/office/word/2016/wordml/cid" xmlns:w16="http://schemas.microsoft.com/office/word/2018/wordml" xmlns:w16sdtdh="http://schemas.microsoft.com/office/word/2020/wordml/sdtdatahash" xmlns:w16se="http://schemas.microsoft.com/office/word/2015/wordml/symex" xmlns:wpg="http://schemas.microsoft.com/office/word/2010/wordprocessingGroup" xmlns:wpi="http://schemas.microsoft.com/office/word/2010/wordprocessingInk" xmlns:wne="http://schemas.microsoft.com/office/word/2006/wordml" xmlns:wps="http://schemas.microsoft.com/office/word/2010/wordprocessingShape" mc:Ignorable="w14 w15 w16se w16cid w16 w16cex w16sdtdh wp14">
   <w:footnote w:type="separator" w:id="-1">
@@ -6099,6 +5669,16 @@
 </file>
 
 <file path=word/header1.xml><?xml version="1.0" encoding="utf-8"?>
+<w:hdr xmlns:wpc="http://schemas.microsoft.com/office/word/2010/wordprocessingCanvas" xmlns:cx="http://schemas.microsoft.com/office/drawing/2014/chartex" xmlns:cx1="http://schemas.microsoft.com/office/drawing/2015/9/8/chartex" xmlns:cx2="http://schemas.microsoft.com/office/drawing/2015/10/21/chartex" xmlns:cx3="http://schemas.microsoft.com/office/drawing/2016/5/9/chartex" xmlns:cx4="http://schemas.microsoft.com/office/drawing/2016/5/10/chartex" xmlns:cx5="http://schemas.microsoft.com/office/drawing/2016/5/11/chartex" xmlns:cx6="http://schemas.microsoft.com/office/drawing/2016/5/12/chartex" xmlns:cx7="http://schemas.microsoft.com/office/drawing/2016/5/13/chartex" xmlns:cx8="http://schemas.microsoft.com/office/drawing/2016/5/14/chartex" xmlns:mc="http://schemas.openxmlformats.org/markup-compatibility/2006" xmlns:aink="http://schemas.microsoft.com/office/drawing/2016/ink" xmlns:am3d="http://schemas.microsoft.com/office/drawing/2017/model3d" xmlns:o="urn:schemas-microsoft-com:office:office" xmlns:oel="http://schemas.microsoft.com/office/2019/extlst" xmlns:r="http://schemas.openxmlformats.org/officeDocument/2006/relationships" xmlns:m="http://schemas.openxmlformats.org/officeDocument/2006/math" xmlns:v="urn:schemas-microsoft-com:vml" xmlns:wp14="http://schemas.microsoft.com/office/word/2010/wordprocessingDrawing" xmlns:wp="http://schemas.openxmlformats.org/drawingml/2006/wordprocessingDrawing" xmlns:w10="urn:schemas-microsoft-com:office:word" xmlns:w="http://schemas.openxmlformats.org/wordprocessingml/2006/main" xmlns:w14="http://schemas.microsoft.com/office/word/2010/wordml" xmlns:w15="http://schemas.microsoft.com/office/word/2012/wordml" xmlns:w16cex="http://schemas.microsoft.com/office/word/2018/wordml/cex" xmlns:w16cid="http://schemas.microsoft.com/office/word/2016/wordml/cid" xmlns:w16="http://schemas.microsoft.com/office/word/2018/wordml" xmlns:w16sdtdh="http://schemas.microsoft.com/office/word/2020/wordml/sdtdatahash" xmlns:w16se="http://schemas.microsoft.com/office/word/2015/wordml/symex" xmlns:wpg="http://schemas.microsoft.com/office/word/2010/wordprocessingGroup" xmlns:wpi="http://schemas.microsoft.com/office/word/2010/wordprocessingInk" xmlns:wne="http://schemas.microsoft.com/office/word/2006/wordml" xmlns:wps="http://schemas.microsoft.com/office/word/2010/wordprocessingShape" mc:Ignorable="w14 w15 w16se w16cid w16 w16cex w16sdtdh wp14">
+  <w:p>
+    <w:pPr>
+      <w:pStyle w:val="Intestazione"/>
+    </w:pPr>
+  </w:p>
+</w:hdr>
+</file>
+
+<file path=word/header2.xml><?xml version="1.0" encoding="utf-8"?>
 <w:hdr xmlns:wpc="http://schemas.microsoft.com/office/word/2010/wordprocessingCanvas" xmlns:cx="http://schemas.microsoft.com/office/drawing/2014/chartex" xmlns:cx1="http://schemas.microsoft.com/office/drawing/2015/9/8/chartex" xmlns:cx2="http://schemas.microsoft.com/office/drawing/2015/10/21/chartex" xmlns:cx3="http://schemas.microsoft.com/office/drawing/2016/5/9/chartex" xmlns:cx4="http://schemas.microsoft.com/office/drawing/2016/5/10/chartex" xmlns:cx5="http://schemas.microsoft.com/office/drawing/2016/5/11/chartex" xmlns:cx6="http://schemas.microsoft.com/office/drawing/2016/5/12/chartex" xmlns:cx7="http://schemas.microsoft.com/office/drawing/2016/5/13/chartex" xmlns:cx8="http://schemas.microsoft.com/office/drawing/2016/5/14/chartex" xmlns:mc="http://schemas.openxmlformats.org/markup-compatibility/2006" xmlns:aink="http://schemas.microsoft.com/office/drawing/2016/ink" xmlns:am3d="http://schemas.microsoft.com/office/drawing/2017/model3d" xmlns:o="urn:schemas-microsoft-com:office:office" xmlns:oel="http://schemas.microsoft.com/office/2019/extlst" xmlns:r="http://schemas.openxmlformats.org/officeDocument/2006/relationships" xmlns:m="http://schemas.openxmlformats.org/officeDocument/2006/math" xmlns:v="urn:schemas-microsoft-com:vml" xmlns:wp14="http://schemas.microsoft.com/office/word/2010/wordprocessingDrawing" xmlns:wp="http://schemas.openxmlformats.org/drawingml/2006/wordprocessingDrawing" xmlns:w10="urn:schemas-microsoft-com:office:word" xmlns:w="http://schemas.openxmlformats.org/wordprocessingml/2006/main" xmlns:w14="http://schemas.microsoft.com/office/word/2010/wordml" xmlns:w15="http://schemas.microsoft.com/office/word/2012/wordml" xmlns:w16cex="http://schemas.microsoft.com/office/word/2018/wordml/cex" xmlns:w16cid="http://schemas.microsoft.com/office/word/2016/wordml/cid" xmlns:w16="http://schemas.microsoft.com/office/word/2018/wordml" xmlns:w16sdtdh="http://schemas.microsoft.com/office/word/2020/wordml/sdtdatahash" xmlns:w16se="http://schemas.microsoft.com/office/word/2015/wordml/symex" xmlns:wpg="http://schemas.microsoft.com/office/word/2010/wordprocessingGroup" xmlns:wpi="http://schemas.microsoft.com/office/word/2010/wordprocessingInk" xmlns:wne="http://schemas.microsoft.com/office/word/2006/wordml" xmlns:wps="http://schemas.microsoft.com/office/word/2010/wordprocessingShape" mc:Ignorable="w14 w15 w16se w16cid w16 w16cex w16sdtdh wp14">
   <w:p>
     <w:pPr>
@@ -6138,17 +5718,22 @@
               <w:sz w:val="24"/>
               <w:szCs w:val="24"/>
             </w:rPr>
-            <w:t xml:space="preserve">Progetto: </w:t>
+            <w:t>Progetto: Kawaii</w:t>
           </w:r>
-          <w:proofErr w:type="spellStart"/>
           <w:r>
             <w:rPr>
               <w:sz w:val="24"/>
               <w:szCs w:val="24"/>
             </w:rPr>
-            <w:t>KawaiiComix</w:t>
+            <w:t xml:space="preserve"> </w:t>
           </w:r>
-          <w:proofErr w:type="spellEnd"/>
+          <w:r>
+            <w:rPr>
+              <w:sz w:val="24"/>
+              <w:szCs w:val="24"/>
+            </w:rPr>
+            <w:t>Comix</w:t>
+          </w:r>
         </w:p>
       </w:tc>
       <w:tc>
@@ -6203,17 +5788,8 @@
               <w:sz w:val="24"/>
               <w:szCs w:val="24"/>
             </w:rPr>
-            <w:t xml:space="preserve">System Design </w:t>
+            <w:t>System Design Document</w:t>
           </w:r>
-          <w:proofErr w:type="spellStart"/>
-          <w:r>
-            <w:rPr>
-              <w:sz w:val="24"/>
-              <w:szCs w:val="24"/>
-            </w:rPr>
-            <w:t>Document</w:t>
-          </w:r>
-          <w:proofErr w:type="spellEnd"/>
         </w:p>
       </w:tc>
       <w:tc>
@@ -6273,6 +5849,16 @@
         <w:sz w:val="32"/>
         <w:szCs w:val="32"/>
       </w:rPr>
+    </w:pPr>
+  </w:p>
+</w:hdr>
+</file>
+
+<file path=word/header3.xml><?xml version="1.0" encoding="utf-8"?>
+<w:hdr xmlns:wpc="http://schemas.microsoft.com/office/word/2010/wordprocessingCanvas" xmlns:cx="http://schemas.microsoft.com/office/drawing/2014/chartex" xmlns:cx1="http://schemas.microsoft.com/office/drawing/2015/9/8/chartex" xmlns:cx2="http://schemas.microsoft.com/office/drawing/2015/10/21/chartex" xmlns:cx3="http://schemas.microsoft.com/office/drawing/2016/5/9/chartex" xmlns:cx4="http://schemas.microsoft.com/office/drawing/2016/5/10/chartex" xmlns:cx5="http://schemas.microsoft.com/office/drawing/2016/5/11/chartex" xmlns:cx6="http://schemas.microsoft.com/office/drawing/2016/5/12/chartex" xmlns:cx7="http://schemas.microsoft.com/office/drawing/2016/5/13/chartex" xmlns:cx8="http://schemas.microsoft.com/office/drawing/2016/5/14/chartex" xmlns:mc="http://schemas.openxmlformats.org/markup-compatibility/2006" xmlns:aink="http://schemas.microsoft.com/office/drawing/2016/ink" xmlns:am3d="http://schemas.microsoft.com/office/drawing/2017/model3d" xmlns:o="urn:schemas-microsoft-com:office:office" xmlns:oel="http://schemas.microsoft.com/office/2019/extlst" xmlns:r="http://schemas.openxmlformats.org/officeDocument/2006/relationships" xmlns:m="http://schemas.openxmlformats.org/officeDocument/2006/math" xmlns:v="urn:schemas-microsoft-com:vml" xmlns:wp14="http://schemas.microsoft.com/office/word/2010/wordprocessingDrawing" xmlns:wp="http://schemas.openxmlformats.org/drawingml/2006/wordprocessingDrawing" xmlns:w10="urn:schemas-microsoft-com:office:word" xmlns:w="http://schemas.openxmlformats.org/wordprocessingml/2006/main" xmlns:w14="http://schemas.microsoft.com/office/word/2010/wordml" xmlns:w15="http://schemas.microsoft.com/office/word/2012/wordml" xmlns:w16cex="http://schemas.microsoft.com/office/word/2018/wordml/cex" xmlns:w16cid="http://schemas.microsoft.com/office/word/2016/wordml/cid" xmlns:w16="http://schemas.microsoft.com/office/word/2018/wordml" xmlns:w16sdtdh="http://schemas.microsoft.com/office/word/2020/wordml/sdtdatahash" xmlns:w16se="http://schemas.microsoft.com/office/word/2015/wordml/symex" xmlns:wpg="http://schemas.microsoft.com/office/word/2010/wordprocessingGroup" xmlns:wpi="http://schemas.microsoft.com/office/word/2010/wordprocessingInk" xmlns:wne="http://schemas.microsoft.com/office/word/2006/wordml" xmlns:wps="http://schemas.microsoft.com/office/word/2010/wordprocessingShape" mc:Ignorable="w14 w15 w16se w16cid w16 w16cex w16sdtdh wp14">
+  <w:p>
+    <w:pPr>
+      <w:pStyle w:val="Intestazione"/>
     </w:pPr>
   </w:p>
 </w:hdr>

</xml_diff>

<commit_message>
Modifica finale di SDD e ODD
</commit_message>
<xml_diff>
--- a/Semilavorati/SDD_KawaiiComix.docx
+++ b/Semilavorati/SDD_KawaiiComix.docx
@@ -80,6 +80,7 @@
           <w:szCs w:val="32"/>
         </w:rPr>
       </w:pPr>
+      <w:proofErr w:type="spellStart"/>
       <w:r>
         <w:rPr>
           <w:sz w:val="32"/>
@@ -87,6 +88,7 @@
         </w:rPr>
         <w:t>Kawaii</w:t>
       </w:r>
+      <w:proofErr w:type="spellEnd"/>
       <w:r>
         <w:rPr>
           <w:sz w:val="32"/>
@@ -115,8 +117,17 @@
           <w:sz w:val="32"/>
           <w:szCs w:val="32"/>
         </w:rPr>
-        <w:t>System Design Document</w:t>
-      </w:r>
+        <w:t xml:space="preserve">System Design </w:t>
+      </w:r>
+      <w:proofErr w:type="spellStart"/>
+      <w:r>
+        <w:rPr>
+          <w:sz w:val="32"/>
+          <w:szCs w:val="32"/>
+        </w:rPr>
+        <w:t>Document</w:t>
+      </w:r>
+      <w:proofErr w:type="spellEnd"/>
     </w:p>
     <w:p>
       <w:pPr>
@@ -876,6 +887,7 @@
           <w:szCs w:val="28"/>
         </w:rPr>
       </w:pPr>
+      <w:proofErr w:type="spellStart"/>
       <w:r>
         <w:rPr>
           <w:b/>
@@ -883,7 +895,17 @@
           <w:sz w:val="28"/>
           <w:szCs w:val="28"/>
         </w:rPr>
-        <w:t>Revision History</w:t>
+        <w:t>Revision</w:t>
+      </w:r>
+      <w:proofErr w:type="spellEnd"/>
+      <w:r>
+        <w:rPr>
+          <w:b/>
+          <w:bCs/>
+          <w:sz w:val="28"/>
+          <w:szCs w:val="28"/>
+        </w:rPr>
+        <w:t xml:space="preserve"> History</w:t>
       </w:r>
     </w:p>
     <w:tbl>
@@ -2836,6 +2858,8 @@
         <w:ind w:left="283"/>
         <w:jc w:val="both"/>
         <w:rPr>
+          <w:i/>
+          <w:iCs/>
           <w:sz w:val="24"/>
           <w:szCs w:val="24"/>
         </w:rPr>
@@ -2854,6 +2878,100 @@
       <w:bookmarkEnd w:id="4"/>
       <w:bookmarkEnd w:id="5"/>
     </w:p>
+    <w:p/>
+    <w:p>
+      <w:pPr>
+        <w:ind w:firstLine="708"/>
+        <w:rPr>
+          <w:color w:val="365F91" w:themeColor="accent1" w:themeShade="BF"/>
+        </w:rPr>
+      </w:pPr>
+      <w:r>
+        <w:rPr>
+          <w:color w:val="365F91" w:themeColor="accent1" w:themeShade="BF"/>
+        </w:rPr>
+        <w:t>Definizione delle Priorità</w:t>
+      </w:r>
+    </w:p>
+    <w:p>
+      <w:pPr>
+        <w:pStyle w:val="Paragrafoelenco"/>
+        <w:widowControl w:val="0"/>
+        <w:numPr>
+          <w:ilvl w:val="0"/>
+          <w:numId w:val="13"/>
+        </w:numPr>
+        <w:suppressAutoHyphens/>
+        <w:spacing w:after="160" w:line="254" w:lineRule="auto"/>
+        <w:rPr>
+          <w:b/>
+          <w:bCs/>
+        </w:rPr>
+      </w:pPr>
+      <w:r>
+        <w:rPr>
+          <w:b/>
+          <w:bCs/>
+        </w:rPr>
+        <w:t>Priorità Alta</w:t>
+      </w:r>
+      <w:r>
+        <w:t>: funzionalità essenziale che deve essere inclusa nel sistema software fin dalla prima release;</w:t>
+      </w:r>
+    </w:p>
+    <w:p>
+      <w:pPr>
+        <w:pStyle w:val="Paragrafoelenco"/>
+        <w:widowControl w:val="0"/>
+        <w:numPr>
+          <w:ilvl w:val="0"/>
+          <w:numId w:val="13"/>
+        </w:numPr>
+        <w:suppressAutoHyphens/>
+        <w:spacing w:after="160" w:line="254" w:lineRule="auto"/>
+        <w:rPr>
+          <w:b/>
+          <w:bCs/>
+        </w:rPr>
+      </w:pPr>
+      <w:r>
+        <w:rPr>
+          <w:b/>
+          <w:bCs/>
+        </w:rPr>
+        <w:t xml:space="preserve">Priorità Media: </w:t>
+      </w:r>
+      <w:r>
+        <w:t>funzionalità che può essere implementata nel sistema software in una futura release;</w:t>
+      </w:r>
+    </w:p>
+    <w:p>
+      <w:pPr>
+        <w:pStyle w:val="Paragrafoelenco"/>
+        <w:widowControl w:val="0"/>
+        <w:numPr>
+          <w:ilvl w:val="0"/>
+          <w:numId w:val="13"/>
+        </w:numPr>
+        <w:suppressAutoHyphens/>
+        <w:spacing w:after="160" w:line="254" w:lineRule="auto"/>
+        <w:rPr>
+          <w:b/>
+          <w:bCs/>
+        </w:rPr>
+      </w:pPr>
+      <w:r>
+        <w:rPr>
+          <w:b/>
+          <w:bCs/>
+        </w:rPr>
+        <w:t xml:space="preserve">Priorità Bassa: </w:t>
+      </w:r>
+      <w:r>
+        <w:t>funzionalità opzionale che può anche non essere implementata.</w:t>
+      </w:r>
+    </w:p>
+    <w:p/>
     <w:p>
       <w:pPr>
         <w:pStyle w:val="Titolo2"/>
@@ -3076,14 +3194,14 @@
           <w:sz w:val="24"/>
           <w:szCs w:val="24"/>
         </w:rPr>
-        <w:t>due</w:t>
-      </w:r>
-      <w:r>
-        <w:rPr>
-          <w:sz w:val="24"/>
-          <w:szCs w:val="24"/>
-        </w:rPr>
-        <w:t xml:space="preserve"> secondi. Per fare ciò ci si affiderà ai meccanismi di compressione e decompressione dati del server container utilizzato e quelli di default dei browser, solo in un secondo momento e in seguito ad un’analisi prestazionale verrà preso in considerazione l’uso di tool e librerie esterne per i suddetti meccanismi.</w:t>
+        <w:t xml:space="preserve">cinque </w:t>
+      </w:r>
+      <w:r>
+        <w:rPr>
+          <w:sz w:val="24"/>
+          <w:szCs w:val="24"/>
+        </w:rPr>
+        <w:t>secondi. Per fare ciò ci si affiderà ai meccanismi di compressione e decompressione dati del server container utilizzato e quelli di default dei browser, solo in un secondo momento e in seguito ad un’analisi prestazionale verrà preso in considerazione l’uso di tool e librerie esterne per i suddetti meccanismi.</w:t>
       </w:r>
     </w:p>
     <w:p>
@@ -3115,6 +3233,28 @@
     </w:p>
     <w:p>
       <w:pPr>
+        <w:spacing w:after="240"/>
+        <w:ind w:left="709" w:firstLine="709"/>
+        <w:jc w:val="both"/>
+        <w:rPr>
+          <w:sz w:val="24"/>
+          <w:szCs w:val="24"/>
+        </w:rPr>
+      </w:pPr>
+    </w:p>
+    <w:p>
+      <w:pPr>
+        <w:spacing w:after="240"/>
+        <w:ind w:left="709" w:firstLine="709"/>
+        <w:jc w:val="both"/>
+        <w:rPr>
+          <w:sz w:val="24"/>
+          <w:szCs w:val="24"/>
+        </w:rPr>
+      </w:pPr>
+    </w:p>
+    <w:p>
+      <w:pPr>
         <w:pStyle w:val="Titolo2"/>
         <w:ind w:left="283" w:firstLine="426"/>
         <w:jc w:val="both"/>
@@ -3132,6 +3272,7 @@
           <w:sz w:val="24"/>
           <w:szCs w:val="24"/>
         </w:rPr>
+        <w:lastRenderedPageBreak/>
         <w:t>1.2.2 Criteri di affidabilità</w:t>
       </w:r>
       <w:bookmarkEnd w:id="8"/>
@@ -3275,16 +3416,6 @@
     </w:p>
     <w:p>
       <w:pPr>
-        <w:ind w:left="709" w:firstLine="709"/>
-        <w:jc w:val="both"/>
-        <w:rPr>
-          <w:sz w:val="24"/>
-          <w:szCs w:val="24"/>
-        </w:rPr>
-      </w:pPr>
-    </w:p>
-    <w:p>
-      <w:pPr>
         <w:widowControl w:val="0"/>
         <w:numPr>
           <w:ilvl w:val="0"/>
@@ -3305,7 +3436,6 @@
           <w:sz w:val="24"/>
           <w:szCs w:val="24"/>
         </w:rPr>
-        <w:lastRenderedPageBreak/>
         <w:t>Sicurezza</w:t>
       </w:r>
     </w:p>
@@ -3377,10 +3507,21 @@
           <w:sz w:val="24"/>
           <w:szCs w:val="24"/>
         </w:rPr>
-        <w:t>1.2.3 Criteri di supportabilità</w:t>
+        <w:t xml:space="preserve">1.2.3 Criteri di </w:t>
+      </w:r>
+      <w:proofErr w:type="spellStart"/>
+      <w:r>
+        <w:rPr>
+          <w:i/>
+          <w:iCs/>
+          <w:sz w:val="24"/>
+          <w:szCs w:val="24"/>
+        </w:rPr>
+        <w:t>supportabilità</w:t>
       </w:r>
       <w:bookmarkEnd w:id="10"/>
       <w:bookmarkEnd w:id="11"/>
+      <w:proofErr w:type="spellEnd"/>
     </w:p>
     <w:p>
       <w:pPr>
@@ -3412,8 +3553,19 @@
           <w:sz w:val="24"/>
           <w:szCs w:val="24"/>
         </w:rPr>
-        <w:t>Three-Tier</w:t>
-      </w:r>
+        <w:t>Three-</w:t>
+      </w:r>
+      <w:proofErr w:type="spellStart"/>
+      <w:r>
+        <w:rPr>
+          <w:b/>
+          <w:bCs/>
+          <w:sz w:val="24"/>
+          <w:szCs w:val="24"/>
+        </w:rPr>
+        <w:t>Tier</w:t>
+      </w:r>
+      <w:proofErr w:type="spellEnd"/>
     </w:p>
     <w:p>
       <w:pPr>
@@ -3449,8 +3601,17 @@
           <w:sz w:val="24"/>
           <w:szCs w:val="24"/>
         </w:rPr>
-        <w:t>’architettura Three-Tier</w:t>
-      </w:r>
+        <w:t>’architettura Three-</w:t>
+      </w:r>
+      <w:proofErr w:type="spellStart"/>
+      <w:r>
+        <w:rPr>
+          <w:sz w:val="24"/>
+          <w:szCs w:val="24"/>
+        </w:rPr>
+        <w:t>Tier</w:t>
+      </w:r>
+      <w:proofErr w:type="spellEnd"/>
       <w:r>
         <w:rPr>
           <w:sz w:val="24"/>
@@ -3464,7 +3625,79 @@
           <w:color w:val="161616"/>
           <w:shd w:val="clear" w:color="auto" w:fill="FFFFFF"/>
         </w:rPr>
-        <w:t>che organizza le applicazioni in tre tier di calcolo logici e fisici: il tier presentazione, o interfaccia utente, il tier applicazione, dove i dati vengono elaborati, e il tier dati, dove i dati associati all'applicazione vengono memorizzati e gestiti.</w:t>
+        <w:t xml:space="preserve">che organizza le applicazioni in tre </w:t>
+      </w:r>
+      <w:proofErr w:type="spellStart"/>
+      <w:r>
+        <w:rPr>
+          <w:rFonts w:ascii="IBM Plex Sans" w:hAnsi="IBM Plex Sans"/>
+          <w:color w:val="161616"/>
+          <w:shd w:val="clear" w:color="auto" w:fill="FFFFFF"/>
+        </w:rPr>
+        <w:t>tier</w:t>
+      </w:r>
+      <w:proofErr w:type="spellEnd"/>
+      <w:r>
+        <w:rPr>
+          <w:rFonts w:ascii="IBM Plex Sans" w:hAnsi="IBM Plex Sans"/>
+          <w:color w:val="161616"/>
+          <w:shd w:val="clear" w:color="auto" w:fill="FFFFFF"/>
+        </w:rPr>
+        <w:t xml:space="preserve"> di calcolo logici e fisici: il </w:t>
+      </w:r>
+      <w:proofErr w:type="spellStart"/>
+      <w:r>
+        <w:rPr>
+          <w:rFonts w:ascii="IBM Plex Sans" w:hAnsi="IBM Plex Sans"/>
+          <w:color w:val="161616"/>
+          <w:shd w:val="clear" w:color="auto" w:fill="FFFFFF"/>
+        </w:rPr>
+        <w:t>tier</w:t>
+      </w:r>
+      <w:proofErr w:type="spellEnd"/>
+      <w:r>
+        <w:rPr>
+          <w:rFonts w:ascii="IBM Plex Sans" w:hAnsi="IBM Plex Sans"/>
+          <w:color w:val="161616"/>
+          <w:shd w:val="clear" w:color="auto" w:fill="FFFFFF"/>
+        </w:rPr>
+        <w:t xml:space="preserve"> presentazione, o interfaccia utente, il </w:t>
+      </w:r>
+      <w:proofErr w:type="spellStart"/>
+      <w:r>
+        <w:rPr>
+          <w:rFonts w:ascii="IBM Plex Sans" w:hAnsi="IBM Plex Sans"/>
+          <w:color w:val="161616"/>
+          <w:shd w:val="clear" w:color="auto" w:fill="FFFFFF"/>
+        </w:rPr>
+        <w:t>tier</w:t>
+      </w:r>
+      <w:proofErr w:type="spellEnd"/>
+      <w:r>
+        <w:rPr>
+          <w:rFonts w:ascii="IBM Plex Sans" w:hAnsi="IBM Plex Sans"/>
+          <w:color w:val="161616"/>
+          <w:shd w:val="clear" w:color="auto" w:fill="FFFFFF"/>
+        </w:rPr>
+        <w:t xml:space="preserve"> applicazione, dove i dati vengono elaborati, e il </w:t>
+      </w:r>
+      <w:proofErr w:type="spellStart"/>
+      <w:r>
+        <w:rPr>
+          <w:rFonts w:ascii="IBM Plex Sans" w:hAnsi="IBM Plex Sans"/>
+          <w:color w:val="161616"/>
+          <w:shd w:val="clear" w:color="auto" w:fill="FFFFFF"/>
+        </w:rPr>
+        <w:t>tier</w:t>
+      </w:r>
+      <w:proofErr w:type="spellEnd"/>
+      <w:r>
+        <w:rPr>
+          <w:rFonts w:ascii="IBM Plex Sans" w:hAnsi="IBM Plex Sans"/>
+          <w:color w:val="161616"/>
+          <w:shd w:val="clear" w:color="auto" w:fill="FFFFFF"/>
+        </w:rPr>
+        <w:t xml:space="preserve"> dati, dove i dati associati all'applicazione vengono memorizzati e gestiti.</w:t>
       </w:r>
     </w:p>
     <w:p>
@@ -3536,14 +3769,39 @@
           <w:sz w:val="24"/>
           <w:szCs w:val="24"/>
         </w:rPr>
-        <w:t>dell’architettura Three-Tier</w:t>
-      </w:r>
-      <w:r>
-        <w:rPr>
-          <w:sz w:val="24"/>
-          <w:szCs w:val="24"/>
-        </w:rPr>
-        <w:t xml:space="preserve"> e da una certa componente di paradigma object-oriented. </w:t>
+        <w:t>dell’architettura Three-</w:t>
+      </w:r>
+      <w:proofErr w:type="spellStart"/>
+      <w:r>
+        <w:rPr>
+          <w:sz w:val="24"/>
+          <w:szCs w:val="24"/>
+        </w:rPr>
+        <w:t>Tier</w:t>
+      </w:r>
+      <w:proofErr w:type="spellEnd"/>
+      <w:r>
+        <w:rPr>
+          <w:sz w:val="24"/>
+          <w:szCs w:val="24"/>
+        </w:rPr>
+        <w:t xml:space="preserve"> e da una certa componente di paradigma </w:t>
+      </w:r>
+      <w:proofErr w:type="spellStart"/>
+      <w:r>
+        <w:rPr>
+          <w:sz w:val="24"/>
+          <w:szCs w:val="24"/>
+        </w:rPr>
+        <w:t>object-oriented</w:t>
+      </w:r>
+      <w:proofErr w:type="spellEnd"/>
+      <w:r>
+        <w:rPr>
+          <w:sz w:val="24"/>
+          <w:szCs w:val="24"/>
+        </w:rPr>
+        <w:t xml:space="preserve">. </w:t>
       </w:r>
     </w:p>
     <w:p>
@@ -3574,6 +3832,26 @@
     </w:p>
     <w:p>
       <w:pPr>
+        <w:spacing w:after="240"/>
+        <w:ind w:left="709" w:firstLine="709"/>
+        <w:rPr>
+          <w:sz w:val="24"/>
+          <w:szCs w:val="24"/>
+        </w:rPr>
+      </w:pPr>
+    </w:p>
+    <w:p>
+      <w:pPr>
+        <w:spacing w:after="240"/>
+        <w:ind w:left="709" w:firstLine="709"/>
+        <w:rPr>
+          <w:sz w:val="24"/>
+          <w:szCs w:val="24"/>
+        </w:rPr>
+      </w:pPr>
+    </w:p>
+    <w:p>
+      <w:pPr>
         <w:pStyle w:val="Titolo2"/>
         <w:ind w:left="283" w:firstLine="426"/>
         <w:rPr>
@@ -3590,6 +3868,7 @@
           <w:sz w:val="24"/>
           <w:szCs w:val="24"/>
         </w:rPr>
+        <w:lastRenderedPageBreak/>
         <w:t>1.2.4 Criteri usabilità</w:t>
       </w:r>
       <w:bookmarkEnd w:id="12"/>
@@ -3792,7 +4071,6 @@
           <w:sz w:val="24"/>
           <w:szCs w:val="24"/>
         </w:rPr>
-        <w:lastRenderedPageBreak/>
         <w:t>Priorità</w:t>
       </w:r>
       <w:r>
@@ -3800,7 +4078,14 @@
           <w:sz w:val="24"/>
           <w:szCs w:val="24"/>
         </w:rPr>
-        <w:t>: Alta</w:t>
+        <w:t xml:space="preserve">: </w:t>
+      </w:r>
+      <w:r>
+        <w:rPr>
+          <w:sz w:val="24"/>
+          <w:szCs w:val="24"/>
+        </w:rPr>
+        <w:t>Media</w:t>
       </w:r>
     </w:p>
     <w:p>
@@ -3859,6 +4144,21 @@
     </w:p>
     <w:p>
       <w:pPr>
+        <w:rPr>
+          <w:sz w:val="24"/>
+          <w:szCs w:val="24"/>
+        </w:rPr>
+      </w:pPr>
+      <w:r>
+        <w:rPr>
+          <w:sz w:val="24"/>
+          <w:szCs w:val="24"/>
+        </w:rPr>
+        <w:br w:type="page"/>
+      </w:r>
+    </w:p>
+    <w:p>
+      <w:pPr>
         <w:pStyle w:val="Titolo1"/>
         <w:spacing w:before="0"/>
         <w:rPr>
@@ -3873,6 +4173,7 @@
           <w:sz w:val="28"/>
           <w:szCs w:val="28"/>
         </w:rPr>
+        <w:lastRenderedPageBreak/>
         <w:t>2. Architettura del sistema proposto</w:t>
       </w:r>
       <w:bookmarkEnd w:id="16"/>
@@ -3918,6 +4219,7 @@
         </w:rPr>
         <w:t xml:space="preserve">Il sistema risulta principalmente suddiviso in tre </w:t>
       </w:r>
+      <w:proofErr w:type="spellStart"/>
       <w:r>
         <w:rPr>
           <w:sz w:val="24"/>
@@ -3925,6 +4227,7 @@
         </w:rPr>
         <w:t>tier</w:t>
       </w:r>
+      <w:proofErr w:type="spellEnd"/>
       <w:r>
         <w:rPr>
           <w:sz w:val="24"/>
@@ -3951,8 +4254,17 @@
           <w:sz w:val="24"/>
           <w:szCs w:val="24"/>
         </w:rPr>
-        <w:t>Business Logic</w:t>
-      </w:r>
+        <w:t xml:space="preserve">Business </w:t>
+      </w:r>
+      <w:proofErr w:type="spellStart"/>
+      <w:r>
+        <w:rPr>
+          <w:sz w:val="24"/>
+          <w:szCs w:val="24"/>
+        </w:rPr>
+        <w:t>Logic</w:t>
+      </w:r>
+      <w:proofErr w:type="spellEnd"/>
       <w:r>
         <w:rPr>
           <w:sz w:val="24"/>
@@ -3979,8 +4291,17 @@
           <w:sz w:val="24"/>
           <w:szCs w:val="24"/>
         </w:rPr>
-        <w:t>ll’architettura Three-Tier</w:t>
-      </w:r>
+        <w:t>ll’architettura Three-</w:t>
+      </w:r>
+      <w:proofErr w:type="spellStart"/>
+      <w:r>
+        <w:rPr>
+          <w:sz w:val="24"/>
+          <w:szCs w:val="24"/>
+        </w:rPr>
+        <w:t>Tier</w:t>
+      </w:r>
+      <w:proofErr w:type="spellEnd"/>
       <w:r>
         <w:rPr>
           <w:sz w:val="24"/>
@@ -4003,7 +4324,23 @@
           <w:sz w:val="24"/>
           <w:szCs w:val="24"/>
         </w:rPr>
-        <w:t>Ognuno di questi layer è formato da uno o più sottosistemi generalmente caratterizzati da una forte coesione ma debolmente accoppiati tra loro.</w:t>
+        <w:t xml:space="preserve">Ognuno di questi </w:t>
+      </w:r>
+      <w:proofErr w:type="spellStart"/>
+      <w:r>
+        <w:rPr>
+          <w:sz w:val="24"/>
+          <w:szCs w:val="24"/>
+        </w:rPr>
+        <w:t>layer</w:t>
+      </w:r>
+      <w:proofErr w:type="spellEnd"/>
+      <w:r>
+        <w:rPr>
+          <w:sz w:val="24"/>
+          <w:szCs w:val="24"/>
+        </w:rPr>
+        <w:t xml:space="preserve"> è formato da uno o più sottosistemi generalmente caratterizzati da una forte coesione ma debolmente accoppiati tra loro.</w:t>
       </w:r>
     </w:p>
     <w:p>
@@ -4020,7 +4357,23 @@
           <w:sz w:val="24"/>
           <w:szCs w:val="24"/>
         </w:rPr>
-        <w:t>Il seguente diagramma UML mostra un overview dei sottosistemi e delle loro relazioni:</w:t>
+        <w:t xml:space="preserve">Il seguente diagramma UML mostra un </w:t>
+      </w:r>
+      <w:proofErr w:type="spellStart"/>
+      <w:r>
+        <w:rPr>
+          <w:sz w:val="24"/>
+          <w:szCs w:val="24"/>
+        </w:rPr>
+        <w:t>overview</w:t>
+      </w:r>
+      <w:proofErr w:type="spellEnd"/>
+      <w:r>
+        <w:rPr>
+          <w:sz w:val="24"/>
+          <w:szCs w:val="24"/>
+        </w:rPr>
+        <w:t xml:space="preserve"> dei sottosistemi e delle loro relazioni:</w:t>
       </w:r>
     </w:p>
     <w:p>
@@ -4039,8 +4392,8 @@
           <w:szCs w:val="24"/>
         </w:rPr>
         <w:drawing>
-          <wp:inline distT="0" distB="0" distL="0" distR="0" wp14:anchorId="2D10D390" wp14:editId="45B7EAAE">
-            <wp:extent cx="5296535" cy="5932628"/>
+          <wp:inline distT="0" distB="0" distL="0" distR="0" wp14:anchorId="2D10D390" wp14:editId="42F7F708">
+            <wp:extent cx="5295900" cy="5734050"/>
             <wp:effectExtent l="0" t="0" r="0" b="0"/>
             <wp:docPr id="90943817" name="Immagine 2"/>
             <wp:cNvGraphicFramePr>
@@ -4071,7 +4424,7 @@
                   <pic:spPr bwMode="auto">
                     <a:xfrm>
                       <a:off x="0" y="0"/>
-                      <a:ext cx="5298553" cy="5934888"/>
+                      <a:ext cx="5299006" cy="5737413"/>
                     </a:xfrm>
                     <a:prstGeom prst="rect">
                       <a:avLst/>
@@ -4102,6 +4455,7 @@
           <w:szCs w:val="24"/>
         </w:rPr>
       </w:pPr>
+      <w:proofErr w:type="spellStart"/>
       <w:r>
         <w:rPr>
           <w:b/>
@@ -4109,8 +4463,17 @@
           <w:sz w:val="24"/>
           <w:szCs w:val="24"/>
         </w:rPr>
-        <w:lastRenderedPageBreak/>
-        <w:t xml:space="preserve">View: </w:t>
+        <w:t>View</w:t>
+      </w:r>
+      <w:proofErr w:type="spellEnd"/>
+      <w:r>
+        <w:rPr>
+          <w:b/>
+          <w:bCs/>
+          <w:sz w:val="24"/>
+          <w:szCs w:val="24"/>
+        </w:rPr>
+        <w:t xml:space="preserve">: </w:t>
       </w:r>
       <w:r>
         <w:rPr>
@@ -4134,6 +4497,7 @@
           <w:szCs w:val="24"/>
         </w:rPr>
       </w:pPr>
+      <w:proofErr w:type="spellStart"/>
       <w:r>
         <w:rPr>
           <w:b/>
@@ -4141,7 +4505,17 @@
           <w:sz w:val="24"/>
           <w:szCs w:val="24"/>
         </w:rPr>
-        <w:t xml:space="preserve">AcquistoManagement: </w:t>
+        <w:t>AcquistoManagement</w:t>
+      </w:r>
+      <w:proofErr w:type="spellEnd"/>
+      <w:r>
+        <w:rPr>
+          <w:b/>
+          <w:bCs/>
+          <w:sz w:val="24"/>
+          <w:szCs w:val="24"/>
+        </w:rPr>
+        <w:t xml:space="preserve">: </w:t>
       </w:r>
       <w:r>
         <w:rPr>
@@ -4165,6 +4539,7 @@
           <w:szCs w:val="24"/>
         </w:rPr>
       </w:pPr>
+      <w:proofErr w:type="spellStart"/>
       <w:r>
         <w:rPr>
           <w:b/>
@@ -4172,14 +4547,52 @@
           <w:sz w:val="24"/>
           <w:szCs w:val="24"/>
         </w:rPr>
-        <w:t xml:space="preserve">UtenteManagement: </w:t>
-      </w:r>
-      <w:r>
-        <w:rPr>
-          <w:sz w:val="24"/>
-          <w:szCs w:val="24"/>
-        </w:rPr>
-        <w:t xml:space="preserve">è il sottosistema che si occupa di gestire la logica dietro l’autenticazione dei vari tipi di utente e i loro permessi. </w:t>
+        <w:t>UtenteManagement</w:t>
+      </w:r>
+      <w:proofErr w:type="spellEnd"/>
+      <w:r>
+        <w:rPr>
+          <w:b/>
+          <w:bCs/>
+          <w:sz w:val="24"/>
+          <w:szCs w:val="24"/>
+        </w:rPr>
+        <w:t xml:space="preserve">: </w:t>
+      </w:r>
+      <w:r>
+        <w:rPr>
+          <w:sz w:val="24"/>
+          <w:szCs w:val="24"/>
+        </w:rPr>
+        <w:t xml:space="preserve">è il sottosistema che si occupa di gestire la logica dietro l’autenticazione </w:t>
+      </w:r>
+      <w:r>
+        <w:rPr>
+          <w:sz w:val="24"/>
+          <w:szCs w:val="24"/>
+        </w:rPr>
+        <w:t>dell’</w:t>
+      </w:r>
+      <w:r>
+        <w:rPr>
+          <w:sz w:val="24"/>
+          <w:szCs w:val="24"/>
+        </w:rPr>
+        <w:t xml:space="preserve">utente e i </w:t>
+      </w:r>
+      <w:r>
+        <w:rPr>
+          <w:sz w:val="24"/>
+          <w:szCs w:val="24"/>
+        </w:rPr>
+        <w:t>suoi</w:t>
+      </w:r>
+      <w:r>
+        <w:rPr>
+          <w:sz w:val="24"/>
+          <w:szCs w:val="24"/>
+        </w:rPr>
+        <w:t xml:space="preserve"> permessi. </w:t>
       </w:r>
     </w:p>
     <w:p>
@@ -4196,6 +4609,7 @@
           <w:szCs w:val="24"/>
         </w:rPr>
       </w:pPr>
+      <w:proofErr w:type="spellStart"/>
       <w:r>
         <w:rPr>
           <w:b/>
@@ -4203,7 +4617,18 @@
           <w:sz w:val="24"/>
           <w:szCs w:val="24"/>
         </w:rPr>
-        <w:t xml:space="preserve">CatalogoManagement: </w:t>
+        <w:lastRenderedPageBreak/>
+        <w:t>CatalogoManagement</w:t>
+      </w:r>
+      <w:proofErr w:type="spellEnd"/>
+      <w:r>
+        <w:rPr>
+          <w:b/>
+          <w:bCs/>
+          <w:sz w:val="24"/>
+          <w:szCs w:val="24"/>
+        </w:rPr>
+        <w:t xml:space="preserve">: </w:t>
       </w:r>
       <w:r>
         <w:rPr>
@@ -4334,7 +4759,39 @@
           <w:sz w:val="24"/>
           <w:szCs w:val="24"/>
         </w:rPr>
-        <w:t>La comunicazione tra il Browser, sulla ClientMachine, e il sistema, sulla HostMachine, avviene attraverso richieste e risposte HTTP.</w:t>
+        <w:t xml:space="preserve">La comunicazione tra il Browser, sulla </w:t>
+      </w:r>
+      <w:proofErr w:type="spellStart"/>
+      <w:r>
+        <w:rPr>
+          <w:sz w:val="24"/>
+          <w:szCs w:val="24"/>
+        </w:rPr>
+        <w:t>ClientMachine</w:t>
+      </w:r>
+      <w:proofErr w:type="spellEnd"/>
+      <w:r>
+        <w:rPr>
+          <w:sz w:val="24"/>
+          <w:szCs w:val="24"/>
+        </w:rPr>
+        <w:t xml:space="preserve">, e il sistema, sulla </w:t>
+      </w:r>
+      <w:proofErr w:type="spellStart"/>
+      <w:r>
+        <w:rPr>
+          <w:sz w:val="24"/>
+          <w:szCs w:val="24"/>
+        </w:rPr>
+        <w:t>HostMachine</w:t>
+      </w:r>
+      <w:proofErr w:type="spellEnd"/>
+      <w:r>
+        <w:rPr>
+          <w:sz w:val="24"/>
+          <w:szCs w:val="24"/>
+        </w:rPr>
+        <w:t>, avviene attraverso richieste e risposte HTTP.</w:t>
       </w:r>
     </w:p>
     <w:p>
@@ -4352,7 +4809,23 @@
           <w:sz w:val="24"/>
           <w:szCs w:val="24"/>
         </w:rPr>
-        <w:t>Il deployment del sistema, impacchettato in un file war, viene fatto su di un server Apache Tomcat installato sulla HostMachine, che comunica con il DBMS attraverso un driver JDBC.</w:t>
+        <w:t xml:space="preserve">Il deployment del sistema, impacchettato in un file war, viene fatto su di un server Apache Tomcat installato sulla </w:t>
+      </w:r>
+      <w:proofErr w:type="spellStart"/>
+      <w:r>
+        <w:rPr>
+          <w:sz w:val="24"/>
+          <w:szCs w:val="24"/>
+        </w:rPr>
+        <w:t>HostMachine</w:t>
+      </w:r>
+      <w:proofErr w:type="spellEnd"/>
+      <w:r>
+        <w:rPr>
+          <w:sz w:val="24"/>
+          <w:szCs w:val="24"/>
+        </w:rPr>
+        <w:t>, che comunica con il DBMS attraverso un driver JDBC.</w:t>
       </w:r>
     </w:p>
     <w:p>
@@ -4629,6 +5102,66 @@
     </w:p>
     <w:p>
       <w:pPr>
+        <w:widowControl w:val="0"/>
+        <w:suppressAutoHyphens/>
+        <w:spacing w:after="0"/>
+        <w:jc w:val="both"/>
+        <w:rPr>
+          <w:sz w:val="24"/>
+          <w:szCs w:val="24"/>
+        </w:rPr>
+      </w:pPr>
+    </w:p>
+    <w:p>
+      <w:pPr>
+        <w:widowControl w:val="0"/>
+        <w:suppressAutoHyphens/>
+        <w:spacing w:after="0"/>
+        <w:jc w:val="both"/>
+        <w:rPr>
+          <w:sz w:val="24"/>
+          <w:szCs w:val="24"/>
+        </w:rPr>
+      </w:pPr>
+    </w:p>
+    <w:p>
+      <w:pPr>
+        <w:widowControl w:val="0"/>
+        <w:suppressAutoHyphens/>
+        <w:spacing w:after="0"/>
+        <w:jc w:val="both"/>
+        <w:rPr>
+          <w:sz w:val="24"/>
+          <w:szCs w:val="24"/>
+        </w:rPr>
+      </w:pPr>
+    </w:p>
+    <w:p>
+      <w:pPr>
+        <w:widowControl w:val="0"/>
+        <w:suppressAutoHyphens/>
+        <w:spacing w:after="0"/>
+        <w:jc w:val="both"/>
+        <w:rPr>
+          <w:sz w:val="24"/>
+          <w:szCs w:val="24"/>
+        </w:rPr>
+      </w:pPr>
+    </w:p>
+    <w:p>
+      <w:pPr>
+        <w:widowControl w:val="0"/>
+        <w:suppressAutoHyphens/>
+        <w:spacing w:after="0"/>
+        <w:jc w:val="both"/>
+        <w:rPr>
+          <w:sz w:val="24"/>
+          <w:szCs w:val="24"/>
+        </w:rPr>
+      </w:pPr>
+    </w:p>
+    <w:p>
+      <w:pPr>
         <w:pStyle w:val="Titolo2"/>
         <w:ind w:firstLine="283"/>
         <w:jc w:val="both"/>
@@ -4766,8 +5299,13 @@
             <w:pPr>
               <w:cnfStyle w:val="000000100000" w:firstRow="0" w:lastRow="0" w:firstColumn="0" w:lastColumn="0" w:oddVBand="0" w:evenVBand="0" w:oddHBand="1" w:evenHBand="0" w:firstRowFirstColumn="0" w:firstRowLastColumn="0" w:lastRowFirstColumn="0" w:lastRowLastColumn="0"/>
             </w:pPr>
-            <w:r>
-              <w:t>signup()</w:t>
+            <w:proofErr w:type="spellStart"/>
+            <w:r>
+              <w:t>signup</w:t>
+            </w:r>
+            <w:proofErr w:type="spellEnd"/>
+            <w:r>
+              <w:t>()</w:t>
             </w:r>
           </w:p>
         </w:tc>
@@ -4795,16 +5333,26 @@
             <w:pPr>
               <w:cnfStyle w:val="000000100000" w:firstRow="0" w:lastRow="0" w:firstColumn="0" w:lastColumn="0" w:oddVBand="0" w:evenVBand="0" w:oddHBand="1" w:evenHBand="0" w:firstRowFirstColumn="0" w:firstRowLastColumn="0" w:lastRowFirstColumn="0" w:lastRowLastColumn="0"/>
             </w:pPr>
-            <w:r>
-              <w:t>mostraDatiPersonali()</w:t>
+            <w:proofErr w:type="spellStart"/>
+            <w:r>
+              <w:t>mostraDatiPersonali</w:t>
+            </w:r>
+            <w:proofErr w:type="spellEnd"/>
+            <w:r>
+              <w:t>()</w:t>
             </w:r>
           </w:p>
           <w:p>
             <w:pPr>
               <w:cnfStyle w:val="000000100000" w:firstRow="0" w:lastRow="0" w:firstColumn="0" w:lastColumn="0" w:oddVBand="0" w:evenVBand="0" w:oddHBand="1" w:evenHBand="0" w:firstRowFirstColumn="0" w:firstRowLastColumn="0" w:lastRowFirstColumn="0" w:lastRowLastColumn="0"/>
             </w:pPr>
-            <w:r>
-              <w:t>modificaDatiPersonali()</w:t>
+            <w:proofErr w:type="spellStart"/>
+            <w:r>
+              <w:t>modificaDatiPersonali</w:t>
+            </w:r>
+            <w:proofErr w:type="spellEnd"/>
+            <w:r>
+              <w:t>()</w:t>
             </w:r>
           </w:p>
         </w:tc>
@@ -4853,7 +5401,7 @@
       </w:tr>
       <w:tr>
         <w:trPr>
-          <w:trHeight w:val="1295"/>
+          <w:trHeight w:val="1334"/>
         </w:trPr>
         <w:tc>
           <w:tcPr>
@@ -4884,32 +5432,52 @@
             <w:pPr>
               <w:cnfStyle w:val="000000000000" w:firstRow="0" w:lastRow="0" w:firstColumn="0" w:lastColumn="0" w:oddVBand="0" w:evenVBand="0" w:oddHBand="0" w:evenHBand="0" w:firstRowFirstColumn="0" w:firstRowLastColumn="0" w:lastRowFirstColumn="0" w:lastRowLastColumn="0"/>
             </w:pPr>
-            <w:r>
-              <w:t>aggiungiAlCarrello()</w:t>
+            <w:proofErr w:type="spellStart"/>
+            <w:r>
+              <w:t>aggiungiAlCarrello</w:t>
+            </w:r>
+            <w:proofErr w:type="spellEnd"/>
+            <w:r>
+              <w:t>()</w:t>
             </w:r>
           </w:p>
           <w:p>
             <w:pPr>
               <w:cnfStyle w:val="000000000000" w:firstRow="0" w:lastRow="0" w:firstColumn="0" w:lastColumn="0" w:oddVBand="0" w:evenVBand="0" w:oddHBand="0" w:evenHBand="0" w:firstRowFirstColumn="0" w:firstRowLastColumn="0" w:lastRowFirstColumn="0" w:lastRowLastColumn="0"/>
             </w:pPr>
-            <w:r>
-              <w:t>rimuoviProdottoCarrello()</w:t>
+            <w:proofErr w:type="spellStart"/>
+            <w:r>
+              <w:t>rimuoviProdottoCarrello</w:t>
+            </w:r>
+            <w:proofErr w:type="spellEnd"/>
+            <w:r>
+              <w:t>()</w:t>
             </w:r>
           </w:p>
           <w:p>
             <w:pPr>
               <w:cnfStyle w:val="000000000000" w:firstRow="0" w:lastRow="0" w:firstColumn="0" w:lastColumn="0" w:oddVBand="0" w:evenVBand="0" w:oddHBand="0" w:evenHBand="0" w:firstRowFirstColumn="0" w:firstRowLastColumn="0" w:lastRowFirstColumn="0" w:lastRowLastColumn="0"/>
             </w:pPr>
-            <w:r>
-              <w:t>visualizzaCarrello()</w:t>
+            <w:proofErr w:type="spellStart"/>
+            <w:r>
+              <w:t>visualizzaCarrello</w:t>
+            </w:r>
+            <w:proofErr w:type="spellEnd"/>
+            <w:r>
+              <w:t>()</w:t>
             </w:r>
           </w:p>
           <w:p>
             <w:pPr>
               <w:cnfStyle w:val="000000000000" w:firstRow="0" w:lastRow="0" w:firstColumn="0" w:lastColumn="0" w:oddVBand="0" w:evenVBand="0" w:oddHBand="0" w:evenHBand="0" w:firstRowFirstColumn="0" w:firstRowLastColumn="0" w:lastRowFirstColumn="0" w:lastRowLastColumn="0"/>
             </w:pPr>
-            <w:r>
-              <w:t>modificaQuantitaProdotto()</w:t>
+            <w:proofErr w:type="spellStart"/>
+            <w:r>
+              <w:t>modificaQuantitaProdotto</w:t>
+            </w:r>
+            <w:proofErr w:type="spellEnd"/>
+            <w:r>
+              <w:t>()</w:t>
             </w:r>
           </w:p>
           <w:p>
@@ -4919,11 +5487,6 @@
             <w:r>
               <w:t>paga()</w:t>
             </w:r>
-          </w:p>
-          <w:p>
-            <w:pPr>
-              <w:cnfStyle w:val="000000000000" w:firstRow="0" w:lastRow="0" w:firstColumn="0" w:lastColumn="0" w:oddVBand="0" w:evenVBand="0" w:oddHBand="0" w:evenHBand="0" w:firstRowFirstColumn="0" w:firstRowLastColumn="0" w:lastRowFirstColumn="0" w:lastRowLastColumn="0"/>
-            </w:pPr>
           </w:p>
         </w:tc>
         <w:tc>
@@ -4980,16 +5543,26 @@
             <w:pPr>
               <w:cnfStyle w:val="000000100000" w:firstRow="0" w:lastRow="0" w:firstColumn="0" w:lastColumn="0" w:oddVBand="0" w:evenVBand="0" w:oddHBand="1" w:evenHBand="0" w:firstRowFirstColumn="0" w:firstRowLastColumn="0" w:lastRowFirstColumn="0" w:lastRowLastColumn="0"/>
             </w:pPr>
-            <w:r>
-              <w:t>visualizzaOrdini()</w:t>
+            <w:proofErr w:type="spellStart"/>
+            <w:r>
+              <w:t>visualizzaOrdini</w:t>
+            </w:r>
+            <w:proofErr w:type="spellEnd"/>
+            <w:r>
+              <w:t>()</w:t>
             </w:r>
           </w:p>
           <w:p>
             <w:pPr>
               <w:cnfStyle w:val="000000100000" w:firstRow="0" w:lastRow="0" w:firstColumn="0" w:lastColumn="0" w:oddVBand="0" w:evenVBand="0" w:oddHBand="1" w:evenHBand="0" w:firstRowFirstColumn="0" w:firstRowLastColumn="0" w:lastRowFirstColumn="0" w:lastRowLastColumn="0"/>
             </w:pPr>
-            <w:r>
-              <w:t>creaOrdine()</w:t>
+            <w:proofErr w:type="spellStart"/>
+            <w:r>
+              <w:t>creaOrdine</w:t>
+            </w:r>
+            <w:proofErr w:type="spellEnd"/>
+            <w:r>
+              <w:t>()</w:t>
             </w:r>
           </w:p>
         </w:tc>
@@ -5011,24 +5584,39 @@
             <w:pPr>
               <w:cnfStyle w:val="000000100000" w:firstRow="0" w:lastRow="0" w:firstColumn="0" w:lastColumn="0" w:oddVBand="0" w:evenVBand="0" w:oddHBand="1" w:evenHBand="0" w:firstRowFirstColumn="0" w:firstRowLastColumn="0" w:lastRowFirstColumn="0" w:lastRowLastColumn="0"/>
             </w:pPr>
-            <w:r>
-              <w:t>visualizzaOrdini()</w:t>
+            <w:proofErr w:type="spellStart"/>
+            <w:r>
+              <w:t>visualizzaOrdini</w:t>
+            </w:r>
+            <w:proofErr w:type="spellEnd"/>
+            <w:r>
+              <w:t>()</w:t>
             </w:r>
           </w:p>
           <w:p>
             <w:pPr>
               <w:cnfStyle w:val="000000100000" w:firstRow="0" w:lastRow="0" w:firstColumn="0" w:lastColumn="0" w:oddVBand="0" w:evenVBand="0" w:oddHBand="1" w:evenHBand="0" w:firstRowFirstColumn="0" w:firstRowLastColumn="0" w:lastRowFirstColumn="0" w:lastRowLastColumn="0"/>
             </w:pPr>
-            <w:r>
-              <w:t>filtraOrdini()</w:t>
+            <w:proofErr w:type="spellStart"/>
+            <w:r>
+              <w:t>filtraOrdini</w:t>
+            </w:r>
+            <w:proofErr w:type="spellEnd"/>
+            <w:r>
+              <w:t>()</w:t>
             </w:r>
           </w:p>
           <w:p>
             <w:pPr>
               <w:cnfStyle w:val="000000100000" w:firstRow="0" w:lastRow="0" w:firstColumn="0" w:lastColumn="0" w:oddVBand="0" w:evenVBand="0" w:oddHBand="1" w:evenHBand="0" w:firstRowFirstColumn="0" w:firstRowLastColumn="0" w:lastRowFirstColumn="0" w:lastRowLastColumn="0"/>
             </w:pPr>
-            <w:r>
-              <w:t>aggiornaStatoOrdine()</w:t>
+            <w:proofErr w:type="spellStart"/>
+            <w:r>
+              <w:t>aggiornaStatoOrdine</w:t>
+            </w:r>
+            <w:proofErr w:type="spellEnd"/>
+            <w:r>
+              <w:t>()</w:t>
             </w:r>
           </w:p>
         </w:tc>
@@ -5053,8 +5641,13 @@
             <w:pPr>
               <w:cnfStyle w:val="000000000000" w:firstRow="0" w:lastRow="0" w:firstColumn="0" w:lastColumn="0" w:oddVBand="0" w:evenVBand="0" w:oddHBand="0" w:evenHBand="0" w:firstRowFirstColumn="0" w:firstRowLastColumn="0" w:lastRowFirstColumn="0" w:lastRowLastColumn="0"/>
             </w:pPr>
-            <w:r>
-              <w:t>visualizzaProdotto()</w:t>
+            <w:proofErr w:type="spellStart"/>
+            <w:r>
+              <w:t>visualizzaProdotto</w:t>
+            </w:r>
+            <w:proofErr w:type="spellEnd"/>
+            <w:r>
+              <w:t>()</w:t>
             </w:r>
           </w:p>
         </w:tc>
@@ -5066,8 +5659,13 @@
             <w:pPr>
               <w:cnfStyle w:val="000000000000" w:firstRow="0" w:lastRow="0" w:firstColumn="0" w:lastColumn="0" w:oddVBand="0" w:evenVBand="0" w:oddHBand="0" w:evenHBand="0" w:firstRowFirstColumn="0" w:firstRowLastColumn="0" w:lastRowFirstColumn="0" w:lastRowLastColumn="0"/>
             </w:pPr>
-            <w:r>
-              <w:t>visualizzaProdotto()</w:t>
+            <w:proofErr w:type="spellStart"/>
+            <w:r>
+              <w:t>visualizzaProdotto</w:t>
+            </w:r>
+            <w:proofErr w:type="spellEnd"/>
+            <w:r>
+              <w:t>()</w:t>
             </w:r>
           </w:p>
         </w:tc>
@@ -5079,16 +5677,26 @@
             <w:pPr>
               <w:cnfStyle w:val="000000000000" w:firstRow="0" w:lastRow="0" w:firstColumn="0" w:lastColumn="0" w:oddVBand="0" w:evenVBand="0" w:oddHBand="0" w:evenHBand="0" w:firstRowFirstColumn="0" w:firstRowLastColumn="0" w:lastRowFirstColumn="0" w:lastRowLastColumn="0"/>
             </w:pPr>
-            <w:r>
-              <w:t>visualizzaProdotto()</w:t>
+            <w:proofErr w:type="spellStart"/>
+            <w:r>
+              <w:t>visualizzaProdotto</w:t>
+            </w:r>
+            <w:proofErr w:type="spellEnd"/>
+            <w:r>
+              <w:t>()</w:t>
             </w:r>
           </w:p>
           <w:p>
             <w:pPr>
               <w:cnfStyle w:val="000000000000" w:firstRow="0" w:lastRow="0" w:firstColumn="0" w:lastColumn="0" w:oddVBand="0" w:evenVBand="0" w:oddHBand="0" w:evenHBand="0" w:firstRowFirstColumn="0" w:firstRowLastColumn="0" w:lastRowFirstColumn="0" w:lastRowLastColumn="0"/>
             </w:pPr>
-            <w:r>
-              <w:t>modificaProdotto()</w:t>
+            <w:proofErr w:type="spellStart"/>
+            <w:r>
+              <w:t>modificaProdotto</w:t>
+            </w:r>
+            <w:proofErr w:type="spellEnd"/>
+            <w:r>
+              <w:t>()</w:t>
             </w:r>
           </w:p>
         </w:tc>
@@ -5126,24 +5734,39 @@
             <w:pPr>
               <w:cnfStyle w:val="000000100000" w:firstRow="0" w:lastRow="0" w:firstColumn="0" w:lastColumn="0" w:oddVBand="0" w:evenVBand="0" w:oddHBand="1" w:evenHBand="0" w:firstRowFirstColumn="0" w:firstRowLastColumn="0" w:lastRowFirstColumn="0" w:lastRowLastColumn="0"/>
             </w:pPr>
-            <w:r>
-              <w:t>visualizzaProdotti()</w:t>
+            <w:proofErr w:type="spellStart"/>
+            <w:r>
+              <w:t>visualizzaProdotti</w:t>
+            </w:r>
+            <w:proofErr w:type="spellEnd"/>
+            <w:r>
+              <w:t>()</w:t>
             </w:r>
           </w:p>
           <w:p>
             <w:pPr>
               <w:cnfStyle w:val="000000100000" w:firstRow="0" w:lastRow="0" w:firstColumn="0" w:lastColumn="0" w:oddVBand="0" w:evenVBand="0" w:oddHBand="1" w:evenHBand="0" w:firstRowFirstColumn="0" w:firstRowLastColumn="0" w:lastRowFirstColumn="0" w:lastRowLastColumn="0"/>
             </w:pPr>
-            <w:r>
-              <w:t>filtraProdotti()</w:t>
+            <w:proofErr w:type="spellStart"/>
+            <w:r>
+              <w:t>filtraProdotti</w:t>
+            </w:r>
+            <w:proofErr w:type="spellEnd"/>
+            <w:r>
+              <w:t>()</w:t>
             </w:r>
           </w:p>
           <w:p>
             <w:pPr>
               <w:cnfStyle w:val="000000100000" w:firstRow="0" w:lastRow="0" w:firstColumn="0" w:lastColumn="0" w:oddVBand="0" w:evenVBand="0" w:oddHBand="1" w:evenHBand="0" w:firstRowFirstColumn="0" w:firstRowLastColumn="0" w:lastRowFirstColumn="0" w:lastRowLastColumn="0"/>
             </w:pPr>
-            <w:r>
-              <w:t>cercaProdotti()</w:t>
+            <w:proofErr w:type="spellStart"/>
+            <w:r>
+              <w:t>cercaProdotti</w:t>
+            </w:r>
+            <w:proofErr w:type="spellEnd"/>
+            <w:r>
+              <w:t>()</w:t>
             </w:r>
           </w:p>
         </w:tc>
@@ -5155,24 +5778,39 @@
             <w:pPr>
               <w:cnfStyle w:val="000000100000" w:firstRow="0" w:lastRow="0" w:firstColumn="0" w:lastColumn="0" w:oddVBand="0" w:evenVBand="0" w:oddHBand="1" w:evenHBand="0" w:firstRowFirstColumn="0" w:firstRowLastColumn="0" w:lastRowFirstColumn="0" w:lastRowLastColumn="0"/>
             </w:pPr>
-            <w:r>
-              <w:t>visualizzaProdotti()</w:t>
+            <w:proofErr w:type="spellStart"/>
+            <w:r>
+              <w:t>visualizzaProdotti</w:t>
+            </w:r>
+            <w:proofErr w:type="spellEnd"/>
+            <w:r>
+              <w:t>()</w:t>
             </w:r>
           </w:p>
           <w:p>
             <w:pPr>
               <w:cnfStyle w:val="000000100000" w:firstRow="0" w:lastRow="0" w:firstColumn="0" w:lastColumn="0" w:oddVBand="0" w:evenVBand="0" w:oddHBand="1" w:evenHBand="0" w:firstRowFirstColumn="0" w:firstRowLastColumn="0" w:lastRowFirstColumn="0" w:lastRowLastColumn="0"/>
             </w:pPr>
-            <w:r>
-              <w:t>filtraProdotti()</w:t>
+            <w:proofErr w:type="spellStart"/>
+            <w:r>
+              <w:t>filtraProdotti</w:t>
+            </w:r>
+            <w:proofErr w:type="spellEnd"/>
+            <w:r>
+              <w:t>()</w:t>
             </w:r>
           </w:p>
           <w:p>
             <w:pPr>
               <w:cnfStyle w:val="000000100000" w:firstRow="0" w:lastRow="0" w:firstColumn="0" w:lastColumn="0" w:oddVBand="0" w:evenVBand="0" w:oddHBand="1" w:evenHBand="0" w:firstRowFirstColumn="0" w:firstRowLastColumn="0" w:lastRowFirstColumn="0" w:lastRowLastColumn="0"/>
             </w:pPr>
-            <w:r>
-              <w:t>cercaProdotti()</w:t>
+            <w:proofErr w:type="spellStart"/>
+            <w:r>
+              <w:t>cercaProdotti</w:t>
+            </w:r>
+            <w:proofErr w:type="spellEnd"/>
+            <w:r>
+              <w:t>()</w:t>
             </w:r>
           </w:p>
         </w:tc>
@@ -5184,16 +5822,26 @@
             <w:pPr>
               <w:cnfStyle w:val="000000100000" w:firstRow="0" w:lastRow="0" w:firstColumn="0" w:lastColumn="0" w:oddVBand="0" w:evenVBand="0" w:oddHBand="1" w:evenHBand="0" w:firstRowFirstColumn="0" w:firstRowLastColumn="0" w:lastRowFirstColumn="0" w:lastRowLastColumn="0"/>
             </w:pPr>
-            <w:r>
-              <w:t>aggiungiProdotto()</w:t>
+            <w:proofErr w:type="spellStart"/>
+            <w:r>
+              <w:t>aggiungiProdotto</w:t>
+            </w:r>
+            <w:proofErr w:type="spellEnd"/>
+            <w:r>
+              <w:t>()</w:t>
             </w:r>
           </w:p>
           <w:p>
             <w:pPr>
               <w:cnfStyle w:val="000000100000" w:firstRow="0" w:lastRow="0" w:firstColumn="0" w:lastColumn="0" w:oddVBand="0" w:evenVBand="0" w:oddHBand="1" w:evenHBand="0" w:firstRowFirstColumn="0" w:firstRowLastColumn="0" w:lastRowFirstColumn="0" w:lastRowLastColumn="0"/>
             </w:pPr>
-            <w:r>
-              <w:t>rimuoviProdotto()</w:t>
+            <w:proofErr w:type="spellStart"/>
+            <w:r>
+              <w:t>rimuoviProdotto</w:t>
+            </w:r>
+            <w:proofErr w:type="spellEnd"/>
+            <w:r>
+              <w:t>()</w:t>
             </w:r>
           </w:p>
           <w:p>
@@ -5215,6 +5863,10 @@
       </w:tr>
     </w:tbl>
     <w:p>
+      <w:bookmarkStart w:id="26" w:name="_Toc94465446"/>
+      <w:bookmarkStart w:id="27" w:name="_Toc154744887"/>
+    </w:p>
+    <w:p>
       <w:pPr>
         <w:pStyle w:val="Titolo2"/>
         <w:ind w:firstLine="283"/>
@@ -5224,8 +5876,6 @@
           <w:szCs w:val="24"/>
         </w:rPr>
       </w:pPr>
-      <w:bookmarkStart w:id="26" w:name="_Toc94465446"/>
-      <w:bookmarkStart w:id="27" w:name="_Toc154744887"/>
       <w:r>
         <w:rPr>
           <w:i/>
@@ -5253,7 +5903,39 @@
           <w:sz w:val="24"/>
           <w:szCs w:val="24"/>
         </w:rPr>
-        <w:t>Il controllo globale del software è di tipo event-based. Essendo un applicazione web, sarà il Web Server ad occuparsi dello smistamento delle varie richieste HTTP verso delle apposite Servlet che si occuperanno di gestire la richiesta, interagire con le altre componenti del sistema ed elaborare una risposta.</w:t>
+        <w:t>Il controllo globale del software è di tipo event-</w:t>
+      </w:r>
+      <w:proofErr w:type="spellStart"/>
+      <w:r>
+        <w:rPr>
+          <w:sz w:val="24"/>
+          <w:szCs w:val="24"/>
+        </w:rPr>
+        <w:t>based</w:t>
+      </w:r>
+      <w:proofErr w:type="spellEnd"/>
+      <w:r>
+        <w:rPr>
+          <w:sz w:val="24"/>
+          <w:szCs w:val="24"/>
+        </w:rPr>
+        <w:t xml:space="preserve">. Essendo un applicazione web, sarà il Web Server ad occuparsi dello smistamento delle varie richieste HTTP verso delle apposite </w:t>
+      </w:r>
+      <w:proofErr w:type="spellStart"/>
+      <w:r>
+        <w:rPr>
+          <w:sz w:val="24"/>
+          <w:szCs w:val="24"/>
+        </w:rPr>
+        <w:t>Servlet</w:t>
+      </w:r>
+      <w:proofErr w:type="spellEnd"/>
+      <w:r>
+        <w:rPr>
+          <w:sz w:val="24"/>
+          <w:szCs w:val="24"/>
+        </w:rPr>
+        <w:t xml:space="preserve"> che si occuperanno di gestire la richiesta, interagire con le altre componenti del sistema ed elaborare una risposta.</w:t>
       </w:r>
     </w:p>
     <w:p>
@@ -5296,6 +5978,7 @@
         </w:rPr>
         <w:t xml:space="preserve">Le </w:t>
       </w:r>
+      <w:proofErr w:type="spellStart"/>
       <w:r>
         <w:rPr>
           <w:i/>
@@ -5303,8 +5986,29 @@
           <w:sz w:val="24"/>
           <w:szCs w:val="24"/>
         </w:rPr>
-        <w:t>boundary condition</w:t>
-      </w:r>
+        <w:t>boundary</w:t>
+      </w:r>
+      <w:proofErr w:type="spellEnd"/>
+      <w:r>
+        <w:rPr>
+          <w:i/>
+          <w:iCs/>
+          <w:sz w:val="24"/>
+          <w:szCs w:val="24"/>
+        </w:rPr>
+        <w:t xml:space="preserve"> </w:t>
+      </w:r>
+      <w:proofErr w:type="spellStart"/>
+      <w:r>
+        <w:rPr>
+          <w:i/>
+          <w:iCs/>
+          <w:sz w:val="24"/>
+          <w:szCs w:val="24"/>
+        </w:rPr>
+        <w:t>condition</w:t>
+      </w:r>
+      <w:proofErr w:type="spellEnd"/>
       <w:r>
         <w:rPr>
           <w:sz w:val="24"/>
@@ -5718,8 +6422,17 @@
               <w:sz w:val="24"/>
               <w:szCs w:val="24"/>
             </w:rPr>
-            <w:t>Progetto: Kawaii</w:t>
+            <w:t xml:space="preserve">Progetto: </w:t>
           </w:r>
+          <w:proofErr w:type="spellStart"/>
+          <w:r>
+            <w:rPr>
+              <w:sz w:val="24"/>
+              <w:szCs w:val="24"/>
+            </w:rPr>
+            <w:t>Kawaii</w:t>
+          </w:r>
+          <w:proofErr w:type="spellEnd"/>
           <w:r>
             <w:rPr>
               <w:sz w:val="24"/>
@@ -5788,8 +6501,17 @@
               <w:sz w:val="24"/>
               <w:szCs w:val="24"/>
             </w:rPr>
-            <w:t>System Design Document</w:t>
+            <w:t xml:space="preserve">System Design </w:t>
           </w:r>
+          <w:proofErr w:type="spellStart"/>
+          <w:r>
+            <w:rPr>
+              <w:sz w:val="24"/>
+              <w:szCs w:val="24"/>
+            </w:rPr>
+            <w:t>Document</w:t>
+          </w:r>
+          <w:proofErr w:type="spellEnd"/>
         </w:p>
       </w:tc>
       <w:tc>
@@ -6494,6 +7216,92 @@
     </w:lvl>
   </w:abstractNum>
   <w:abstractNum w:abstractNumId="6" w15:restartNumberingAfterBreak="0">
+    <w:nsid w:val="39703BBD"/>
+    <w:multiLevelType w:val="hybridMultilevel"/>
+    <w:tmpl w:val="3FE6AA90"/>
+    <w:lvl w:ilvl="0" w:tplc="0410000F">
+      <w:start w:val="1"/>
+      <w:numFmt w:val="decimal"/>
+      <w:lvlText w:val="%1."/>
+      <w:lvlJc w:val="left"/>
+      <w:pPr>
+        <w:ind w:left="1069" w:hanging="360"/>
+      </w:pPr>
+    </w:lvl>
+    <w:lvl w:ilvl="1" w:tplc="04100019">
+      <w:start w:val="1"/>
+      <w:numFmt w:val="lowerLetter"/>
+      <w:lvlText w:val="%2."/>
+      <w:lvlJc w:val="left"/>
+      <w:pPr>
+        <w:ind w:left="1789" w:hanging="360"/>
+      </w:pPr>
+    </w:lvl>
+    <w:lvl w:ilvl="2" w:tplc="0410001B">
+      <w:start w:val="1"/>
+      <w:numFmt w:val="lowerRoman"/>
+      <w:lvlText w:val="%3."/>
+      <w:lvlJc w:val="right"/>
+      <w:pPr>
+        <w:ind w:left="2509" w:hanging="180"/>
+      </w:pPr>
+    </w:lvl>
+    <w:lvl w:ilvl="3" w:tplc="0410000F">
+      <w:start w:val="1"/>
+      <w:numFmt w:val="decimal"/>
+      <w:lvlText w:val="%4."/>
+      <w:lvlJc w:val="left"/>
+      <w:pPr>
+        <w:ind w:left="3229" w:hanging="360"/>
+      </w:pPr>
+    </w:lvl>
+    <w:lvl w:ilvl="4" w:tplc="04100019">
+      <w:start w:val="1"/>
+      <w:numFmt w:val="lowerLetter"/>
+      <w:lvlText w:val="%5."/>
+      <w:lvlJc w:val="left"/>
+      <w:pPr>
+        <w:ind w:left="3949" w:hanging="360"/>
+      </w:pPr>
+    </w:lvl>
+    <w:lvl w:ilvl="5" w:tplc="0410001B">
+      <w:start w:val="1"/>
+      <w:numFmt w:val="lowerRoman"/>
+      <w:lvlText w:val="%6."/>
+      <w:lvlJc w:val="right"/>
+      <w:pPr>
+        <w:ind w:left="4669" w:hanging="180"/>
+      </w:pPr>
+    </w:lvl>
+    <w:lvl w:ilvl="6" w:tplc="0410000F">
+      <w:start w:val="1"/>
+      <w:numFmt w:val="decimal"/>
+      <w:lvlText w:val="%7."/>
+      <w:lvlJc w:val="left"/>
+      <w:pPr>
+        <w:ind w:left="5389" w:hanging="360"/>
+      </w:pPr>
+    </w:lvl>
+    <w:lvl w:ilvl="7" w:tplc="04100019">
+      <w:start w:val="1"/>
+      <w:numFmt w:val="lowerLetter"/>
+      <w:lvlText w:val="%8."/>
+      <w:lvlJc w:val="left"/>
+      <w:pPr>
+        <w:ind w:left="6109" w:hanging="360"/>
+      </w:pPr>
+    </w:lvl>
+    <w:lvl w:ilvl="8" w:tplc="0410001B">
+      <w:start w:val="1"/>
+      <w:numFmt w:val="lowerRoman"/>
+      <w:lvlText w:val="%9."/>
+      <w:lvlJc w:val="right"/>
+      <w:pPr>
+        <w:ind w:left="6829" w:hanging="180"/>
+      </w:pPr>
+    </w:lvl>
+  </w:abstractNum>
+  <w:abstractNum w:abstractNumId="7" w15:restartNumberingAfterBreak="0">
     <w:nsid w:val="408628E2"/>
     <w:multiLevelType w:val="multilevel"/>
     <w:tmpl w:val="53C0831C"/>
@@ -6616,7 +7424,7 @@
       </w:rPr>
     </w:lvl>
   </w:abstractNum>
-  <w:abstractNum w:abstractNumId="7" w15:restartNumberingAfterBreak="0">
+  <w:abstractNum w:abstractNumId="8" w15:restartNumberingAfterBreak="0">
     <w:nsid w:val="5C4A566F"/>
     <w:multiLevelType w:val="hybridMultilevel"/>
     <w:tmpl w:val="41A0E0F4"/>
@@ -6729,7 +7537,7 @@
       </w:rPr>
     </w:lvl>
   </w:abstractNum>
-  <w:abstractNum w:abstractNumId="8" w15:restartNumberingAfterBreak="0">
+  <w:abstractNum w:abstractNumId="9" w15:restartNumberingAfterBreak="0">
     <w:nsid w:val="67BF5103"/>
     <w:multiLevelType w:val="multilevel"/>
     <w:tmpl w:val="0410001F"/>
@@ -6815,7 +7623,7 @@
       </w:pPr>
     </w:lvl>
   </w:abstractNum>
-  <w:abstractNum w:abstractNumId="9" w15:restartNumberingAfterBreak="0">
+  <w:abstractNum w:abstractNumId="10" w15:restartNumberingAfterBreak="0">
     <w:nsid w:val="6C2A5EC6"/>
     <w:multiLevelType w:val="multilevel"/>
     <w:tmpl w:val="E566176A"/>
@@ -6936,7 +7744,7 @@
       </w:rPr>
     </w:lvl>
   </w:abstractNum>
-  <w:abstractNum w:abstractNumId="10" w15:restartNumberingAfterBreak="0">
+  <w:abstractNum w:abstractNumId="11" w15:restartNumberingAfterBreak="0">
     <w:nsid w:val="75E10E6C"/>
     <w:multiLevelType w:val="multilevel"/>
     <w:tmpl w:val="0410001F"/>
@@ -7022,7 +7830,7 @@
       </w:pPr>
     </w:lvl>
   </w:abstractNum>
-  <w:abstractNum w:abstractNumId="11" w15:restartNumberingAfterBreak="0">
+  <w:abstractNum w:abstractNumId="12" w15:restartNumberingAfterBreak="0">
     <w:nsid w:val="7B6B0068"/>
     <w:multiLevelType w:val="hybridMultilevel"/>
     <w:tmpl w:val="FDE4D15C"/>
@@ -7136,16 +7944,16 @@
     </w:lvl>
   </w:abstractNum>
   <w:num w:numId="1" w16cid:durableId="1218737284">
-    <w:abstractNumId w:val="9"/>
+    <w:abstractNumId w:val="10"/>
   </w:num>
   <w:num w:numId="2" w16cid:durableId="1441604346">
     <w:abstractNumId w:val="3"/>
   </w:num>
   <w:num w:numId="3" w16cid:durableId="204634973">
-    <w:abstractNumId w:val="6"/>
+    <w:abstractNumId w:val="7"/>
   </w:num>
   <w:num w:numId="4" w16cid:durableId="399059192">
-    <w:abstractNumId w:val="11"/>
+    <w:abstractNumId w:val="12"/>
   </w:num>
   <w:num w:numId="5" w16cid:durableId="45766777">
     <w:abstractNumId w:val="1"/>
@@ -7157,10 +7965,10 @@
     <w:abstractNumId w:val="4"/>
   </w:num>
   <w:num w:numId="8" w16cid:durableId="66657577">
-    <w:abstractNumId w:val="8"/>
+    <w:abstractNumId w:val="9"/>
   </w:num>
   <w:num w:numId="9" w16cid:durableId="1803772010">
-    <w:abstractNumId w:val="10"/>
+    <w:abstractNumId w:val="11"/>
   </w:num>
   <w:num w:numId="10" w16cid:durableId="837816375">
     <w:abstractNumId w:val="5"/>
@@ -7169,7 +7977,37 @@
     <w:abstractNumId w:val="0"/>
   </w:num>
   <w:num w:numId="12" w16cid:durableId="15935341">
-    <w:abstractNumId w:val="7"/>
+    <w:abstractNumId w:val="8"/>
+  </w:num>
+  <w:num w:numId="13" w16cid:durableId="345256919">
+    <w:abstractNumId w:val="6"/>
+    <w:lvlOverride w:ilvl="0">
+      <w:startOverride w:val="1"/>
+    </w:lvlOverride>
+    <w:lvlOverride w:ilvl="1">
+      <w:startOverride w:val="1"/>
+    </w:lvlOverride>
+    <w:lvlOverride w:ilvl="2">
+      <w:startOverride w:val="1"/>
+    </w:lvlOverride>
+    <w:lvlOverride w:ilvl="3">
+      <w:startOverride w:val="1"/>
+    </w:lvlOverride>
+    <w:lvlOverride w:ilvl="4">
+      <w:startOverride w:val="1"/>
+    </w:lvlOverride>
+    <w:lvlOverride w:ilvl="5">
+      <w:startOverride w:val="1"/>
+    </w:lvlOverride>
+    <w:lvlOverride w:ilvl="6">
+      <w:startOverride w:val="1"/>
+    </w:lvlOverride>
+    <w:lvlOverride w:ilvl="7">
+      <w:startOverride w:val="1"/>
+    </w:lvlOverride>
+    <w:lvlOverride w:ilvl="8">
+      <w:startOverride w:val="1"/>
+    </w:lvlOverride>
   </w:num>
 </w:numbering>
 </file>

</xml_diff>